<commit_message>
completed mockups and srs. Added progress report 1
</commit_message>
<xml_diff>
--- a/documents/ProgressReport1_ISu878.docx
+++ b/documents/ProgressReport1_ISu878.docx
@@ -352,36 +352,167 @@
         <w:lastRenderedPageBreak/>
         <w:t>Overview</w:t>
       </w:r>
+      <w:r>
+        <w:rPr>
+          <w:rFonts w:asciiTheme="minorHAnsi" w:hAnsiTheme="minorHAnsi"/>
+        </w:rPr>
+        <w:br/>
+      </w:r>
     </w:p>
     <w:p>
       <w:pPr>
-        <w:tabs>
-          <w:tab w:val="left" w:pos="2930"/>
-        </w:tabs>
-      </w:pPr>
+        <w:rPr>
+          <w:lang w:val="en-SG"/>
+        </w:rPr>
+      </w:pPr>
+      <w:r>
+        <w:rPr>
+          <w:lang w:val="en-SG"/>
+        </w:rPr>
+        <w:t xml:space="preserve">The </w:t>
+      </w:r>
+      <w:proofErr w:type="spellStart"/>
+      <w:r>
+        <w:rPr>
+          <w:b/>
+          <w:bCs/>
+          <w:lang w:val="en-SG"/>
+        </w:rPr>
+        <w:t>GreenPath</w:t>
+      </w:r>
+      <w:proofErr w:type="spellEnd"/>
+      <w:r>
+        <w:rPr>
+          <w:lang w:val="en-SG"/>
+        </w:rPr>
+        <w:t xml:space="preserve"> project is progressing as scheduled, with key milestones from both the </w:t>
+      </w:r>
+      <w:r>
+        <w:rPr>
+          <w:b/>
+          <w:bCs/>
+          <w:lang w:val="en-SG"/>
+        </w:rPr>
+        <w:t>Requirement Analysis</w:t>
+      </w:r>
+      <w:r>
+        <w:rPr>
+          <w:lang w:val="en-SG"/>
+        </w:rPr>
+        <w:t xml:space="preserve"> and </w:t>
+      </w:r>
+      <w:r>
+        <w:rPr>
+          <w:b/>
+          <w:bCs/>
+          <w:lang w:val="en-SG"/>
+        </w:rPr>
+        <w:t>Design &amp; Development</w:t>
+      </w:r>
+      <w:r>
+        <w:rPr>
+          <w:lang w:val="en-SG"/>
+        </w:rPr>
+        <w:t xml:space="preserve"> phases being completed successfully. Below is an overview of the completed tasks, challenges faced, and adjustments made</w:t>
+      </w:r>
+      <w:r>
+        <w:rPr>
+          <w:lang w:val="en-SG"/>
+        </w:rPr>
+        <w:t>.</w:t>
+      </w:r>
+      <w:r>
+        <w:rPr>
+          <w:lang w:val="en-SG"/>
+        </w:rPr>
+        <w:br/>
+      </w:r>
     </w:p>
     <w:p>
       <w:pPr>
-        <w:rPr>
-          <w:lang w:val="en-SG"/>
-        </w:rPr>
-      </w:pPr>
+        <w:pStyle w:val="Heading3"/>
+        <w:rPr>
+          <w:lang w:val="en-SG"/>
+        </w:rPr>
+      </w:pPr>
+      <w:r>
+        <w:rPr>
+          <w:lang w:val="en-SG"/>
+        </w:rPr>
+        <w:t>Completed Tasks</w:t>
+      </w:r>
+      <w:r>
+        <w:rPr>
+          <w:lang w:val="en-SG"/>
+        </w:rPr>
+        <w:br/>
+      </w:r>
     </w:p>
     <w:p>
       <w:pPr>
-        <w:rPr>
-          <w:lang w:val="en-SG"/>
-        </w:rPr>
-      </w:pPr>
+        <w:pStyle w:val="ListParagraph"/>
+        <w:numPr>
+          <w:ilvl w:val="0"/>
+          <w:numId w:val="27"/>
+        </w:numPr>
+        <w:rPr>
+          <w:lang w:val="en-SG"/>
+        </w:rPr>
+      </w:pPr>
+      <w:r>
+        <w:rPr>
+          <w:b/>
+          <w:bCs/>
+          <w:lang w:val="en-SG"/>
+        </w:rPr>
+        <w:t>Phase 1: Requirement Analysis</w:t>
+      </w:r>
+      <w:r>
+        <w:rPr>
+          <w:lang w:val="en-SG"/>
+        </w:rPr>
+        <w:t xml:space="preserve"> completed, with finalized functional and non-functional requirements and the selection of the technology stack.</w:t>
+      </w:r>
     </w:p>
     <w:p>
       <w:pPr>
-        <w:pStyle w:val="Default"/>
-        <w:rPr>
-          <w:rFonts w:asciiTheme="minorHAnsi" w:hAnsiTheme="minorHAnsi"/>
-          <w:color w:val="auto"/>
-        </w:rPr>
-      </w:pPr>
+        <w:pStyle w:val="ListParagraph"/>
+        <w:numPr>
+          <w:ilvl w:val="0"/>
+          <w:numId w:val="27"/>
+        </w:numPr>
+        <w:rPr>
+          <w:lang w:val="en-SG"/>
+        </w:rPr>
+      </w:pPr>
+      <w:r>
+        <w:rPr>
+          <w:b/>
+          <w:bCs/>
+          <w:lang w:val="en-SG"/>
+        </w:rPr>
+        <w:t>Phase 2: Design &amp; Development</w:t>
+      </w:r>
+      <w:r>
+        <w:rPr>
+          <w:lang w:val="en-SG"/>
+        </w:rPr>
+        <w:t xml:space="preserve"> progressed, with wireframes and </w:t>
+      </w:r>
+      <w:proofErr w:type="spellStart"/>
+      <w:r>
+        <w:rPr>
+          <w:lang w:val="en-SG"/>
+        </w:rPr>
+        <w:t>mockups</w:t>
+      </w:r>
+      <w:proofErr w:type="spellEnd"/>
+      <w:r>
+        <w:rPr>
+          <w:lang w:val="en-SG"/>
+        </w:rPr>
+        <w:t xml:space="preserve"> completed. Front-end and back-end development are partially completed.</w:t>
+      </w:r>
     </w:p>
     <w:p>
       <w:pPr>
@@ -389,6 +520,20 @@
           <w:lang w:val="en-SG"/>
         </w:rPr>
       </w:pPr>
+    </w:p>
+    <w:p>
+      <w:pPr>
+        <w:pStyle w:val="Heading3"/>
+        <w:rPr>
+          <w:lang w:val="en-SG"/>
+        </w:rPr>
+      </w:pPr>
+      <w:r>
+        <w:rPr>
+          <w:lang w:val="en-SG"/>
+        </w:rPr>
+        <w:t>Challenges Faced</w:t>
+      </w:r>
       <w:r>
         <w:rPr>
           <w:lang w:val="en-SG"/>
@@ -396,10 +541,275 @@
         <w:br/>
       </w:r>
     </w:p>
-    <w:p/>
-    <w:p/>
     <w:p>
       <w:pPr>
+        <w:pStyle w:val="ListParagraph"/>
+        <w:numPr>
+          <w:ilvl w:val="0"/>
+          <w:numId w:val="28"/>
+        </w:numPr>
+        <w:rPr>
+          <w:lang w:val="en-SG"/>
+        </w:rPr>
+      </w:pPr>
+      <w:r>
+        <w:rPr>
+          <w:b/>
+          <w:bCs/>
+          <w:lang w:val="en-SG"/>
+        </w:rPr>
+        <w:t>UI Design Iterations</w:t>
+      </w:r>
+      <w:r>
+        <w:rPr>
+          <w:lang w:val="en-SG"/>
+        </w:rPr>
+        <w:t>: Several rounds of feedback were required to finalize the UI to ensure it was user-friendly and aligned with sustainability tracking goals.</w:t>
+      </w:r>
+    </w:p>
+    <w:p>
+      <w:pPr>
+        <w:pStyle w:val="ListParagraph"/>
+        <w:numPr>
+          <w:ilvl w:val="0"/>
+          <w:numId w:val="28"/>
+        </w:numPr>
+        <w:rPr>
+          <w:lang w:val="en-SG"/>
+        </w:rPr>
+      </w:pPr>
+      <w:r>
+        <w:rPr>
+          <w:b/>
+          <w:bCs/>
+          <w:lang w:val="en-SG"/>
+        </w:rPr>
+        <w:t xml:space="preserve">User Experience Complexity: </w:t>
+      </w:r>
+      <w:r>
+        <w:rPr>
+          <w:lang w:val="en-SG"/>
+        </w:rPr>
+        <w:t>One of the key challenges was designing a simple yet comprehensive user interface (UI) that caters to a wide range of users with varying levels of tech-savviness. Ensuring that users can easily log their data for carbon footprint, water usage, and waste management required several rounds of feedback and testing.</w:t>
+      </w:r>
+    </w:p>
+    <w:p>
+      <w:pPr>
+        <w:pStyle w:val="ListParagraph"/>
+        <w:numPr>
+          <w:ilvl w:val="0"/>
+          <w:numId w:val="28"/>
+        </w:numPr>
+        <w:rPr>
+          <w:lang w:val="en-SG"/>
+        </w:rPr>
+      </w:pPr>
+      <w:r>
+        <w:rPr>
+          <w:b/>
+          <w:bCs/>
+        </w:rPr>
+        <w:t>Sustainability Data Accuracy</w:t>
+      </w:r>
+      <w:r>
+        <w:t xml:space="preserve">: It was difficult to balance between providing accurate environmental impact calculations and making the input process simple for users. Not all users know specific details like the exact fuel efficiency of their </w:t>
+      </w:r>
+      <w:proofErr w:type="gramStart"/>
+      <w:r>
+        <w:t>car</w:t>
+      </w:r>
+      <w:proofErr w:type="gramEnd"/>
+      <w:r>
+        <w:t xml:space="preserve"> or the amount of water used per activity, which led to the need for automatic estimation features.</w:t>
+      </w:r>
+      <w:r>
+        <w:rPr>
+          <w:lang w:val="en-SG"/>
+        </w:rPr>
+        <w:br/>
+      </w:r>
+    </w:p>
+    <w:p>
+      <w:pPr>
+        <w:pStyle w:val="Heading3"/>
+        <w:rPr>
+          <w:lang w:val="en-SG"/>
+        </w:rPr>
+      </w:pPr>
+      <w:r>
+        <w:rPr>
+          <w:lang w:val="en-SG"/>
+        </w:rPr>
+        <w:t>Assumptions &amp; Actions Taken</w:t>
+      </w:r>
+    </w:p>
+    <w:p>
+      <w:pPr>
+        <w:pStyle w:val="ListParagraph"/>
+        <w:numPr>
+          <w:ilvl w:val="0"/>
+          <w:numId w:val="29"/>
+        </w:numPr>
+        <w:rPr>
+          <w:lang w:val="en-SG"/>
+        </w:rPr>
+      </w:pPr>
+      <w:r>
+        <w:rPr>
+          <w:b/>
+          <w:bCs/>
+        </w:rPr>
+        <w:t>Assumed User Interest in Detailed Tracking</w:t>
+      </w:r>
+      <w:r>
+        <w:t xml:space="preserve">: The project assumed that users would be engaged enough to input detailed information about their carbon emissions, water usage, and waste management. Based on this assumption, features like </w:t>
+      </w:r>
+      <w:r>
+        <w:rPr>
+          <w:b/>
+          <w:bCs/>
+        </w:rPr>
+        <w:t>daily input forms</w:t>
+      </w:r>
+      <w:r>
+        <w:t xml:space="preserve"> and </w:t>
+      </w:r>
+      <w:r>
+        <w:rPr>
+          <w:b/>
+          <w:bCs/>
+        </w:rPr>
+        <w:t>personalized goals</w:t>
+      </w:r>
+      <w:r>
+        <w:t xml:space="preserve"> were developed to encourage long-term interaction.</w:t>
+      </w:r>
+    </w:p>
+    <w:p>
+      <w:pPr>
+        <w:pStyle w:val="ListParagraph"/>
+        <w:numPr>
+          <w:ilvl w:val="0"/>
+          <w:numId w:val="29"/>
+        </w:numPr>
+        <w:rPr>
+          <w:lang w:val="en-SG"/>
+        </w:rPr>
+      </w:pPr>
+      <w:r>
+        <w:rPr>
+          <w:lang w:val="en-SG"/>
+        </w:rPr>
+        <w:t>The choice of the back-end infrastructure assumed steady scaling of user data, given the global potential of the app.</w:t>
+      </w:r>
+    </w:p>
+    <w:p>
+      <w:pPr>
+        <w:rPr>
+          <w:lang w:val="en-SG"/>
+        </w:rPr>
+      </w:pPr>
+    </w:p>
+    <w:p>
+      <w:pPr>
+        <w:pStyle w:val="Heading3"/>
+        <w:rPr>
+          <w:lang w:val="en-SG"/>
+        </w:rPr>
+      </w:pPr>
+      <w:r>
+        <w:rPr>
+          <w:lang w:val="en-SG"/>
+        </w:rPr>
+        <w:t>Changes in Direction</w:t>
+      </w:r>
+      <w:r>
+        <w:rPr>
+          <w:lang w:val="en-SG"/>
+        </w:rPr>
+        <w:br/>
+      </w:r>
+    </w:p>
+    <w:p>
+      <w:pPr>
+        <w:pStyle w:val="ListParagraph"/>
+        <w:numPr>
+          <w:ilvl w:val="0"/>
+          <w:numId w:val="30"/>
+        </w:numPr>
+        <w:rPr>
+          <w:lang w:val="en-SG"/>
+        </w:rPr>
+      </w:pPr>
+      <w:r>
+        <w:rPr>
+          <w:lang w:val="en-SG"/>
+        </w:rPr>
+        <w:t xml:space="preserve">The </w:t>
+      </w:r>
+      <w:r>
+        <w:rPr>
+          <w:b/>
+          <w:bCs/>
+          <w:lang w:val="en-SG"/>
+        </w:rPr>
+        <w:t>initial UI design</w:t>
+      </w:r>
+      <w:r>
+        <w:rPr>
+          <w:lang w:val="en-SG"/>
+        </w:rPr>
+        <w:t xml:space="preserve"> needed revisions to simplify the onboarding experience after testing early wireframes.</w:t>
+      </w:r>
+    </w:p>
+    <w:p>
+      <w:pPr>
+        <w:pStyle w:val="ListParagraph"/>
+        <w:numPr>
+          <w:ilvl w:val="0"/>
+          <w:numId w:val="30"/>
+        </w:numPr>
+        <w:rPr>
+          <w:lang w:val="en-SG"/>
+        </w:rPr>
+      </w:pPr>
+      <w:r>
+        <w:rPr>
+          <w:b/>
+          <w:bCs/>
+        </w:rPr>
+        <w:t>Expanded Waste Tracking Functionality</w:t>
+      </w:r>
+      <w:r>
+        <w:t xml:space="preserve">: Based on </w:t>
+      </w:r>
+      <w:r>
+        <w:t>more research</w:t>
+      </w:r>
+      <w:r>
+        <w:t xml:space="preserve">, the waste tracking feature was expanded to include more detailed categories (e.g., paper, plastic, glass, </w:t>
+      </w:r>
+      <w:r>
+        <w:lastRenderedPageBreak/>
+        <w:t>electronics) rather than just generic recyclable/non-recyclable divisions. This allows users to track their waste more granularly and receive more targeted recommendations on reducing their waste footprint.</w:t>
+      </w:r>
+    </w:p>
+    <w:p>
+      <w:pPr>
+        <w:rPr>
+          <w:lang w:val="en-SG"/>
+        </w:rPr>
+      </w:pPr>
+    </w:p>
+    <w:p>
+      <w:pPr>
+        <w:rPr>
+          <w:lang w:val="en-SG"/>
+        </w:rPr>
+      </w:pPr>
+    </w:p>
+    <w:p>
+      <w:pPr>
         <w:pStyle w:val="Heading2"/>
         <w:rPr>
           <w:rFonts w:asciiTheme="minorHAnsi" w:hAnsiTheme="minorHAnsi"/>
@@ -419,6 +829,925 @@
           <w:lang w:val="en-SG"/>
         </w:rPr>
         <w:br/>
+      </w:r>
+    </w:p>
+    <w:p>
+      <w:pPr>
+        <w:pStyle w:val="Heading3"/>
+        <w:rPr>
+          <w:lang w:val="en-SG"/>
+        </w:rPr>
+      </w:pPr>
+      <w:r>
+        <w:rPr>
+          <w:lang w:val="en-SG"/>
+        </w:rPr>
+        <w:t>Phase 1: Requirement Analysis (10-09-2024 to 16-09-2024)</w:t>
+      </w:r>
+      <w:r>
+        <w:rPr>
+          <w:lang w:val="en-SG"/>
+        </w:rPr>
+        <w:br/>
+      </w:r>
+    </w:p>
+    <w:p>
+      <w:pPr>
+        <w:rPr>
+          <w:b/>
+          <w:bCs/>
+          <w:lang w:val="en-SG"/>
+        </w:rPr>
+      </w:pPr>
+      <w:r>
+        <w:rPr>
+          <w:b/>
+          <w:bCs/>
+          <w:lang w:val="en-SG"/>
+        </w:rPr>
+        <w:t>Milestone 1: Finalize Functional and Non-Functional Requirements</w:t>
+      </w:r>
+    </w:p>
+    <w:p>
+      <w:pPr>
+        <w:numPr>
+          <w:ilvl w:val="0"/>
+          <w:numId w:val="31"/>
+        </w:numPr>
+        <w:rPr>
+          <w:lang w:val="en-SG"/>
+        </w:rPr>
+      </w:pPr>
+      <w:r>
+        <w:rPr>
+          <w:b/>
+          <w:bCs/>
+          <w:lang w:val="en-SG"/>
+        </w:rPr>
+        <w:t>Deliverable</w:t>
+      </w:r>
+      <w:r>
+        <w:rPr>
+          <w:lang w:val="en-SG"/>
+        </w:rPr>
+        <w:t>: The requirements document was completed, outlining the core features:</w:t>
+      </w:r>
+    </w:p>
+    <w:p>
+      <w:pPr>
+        <w:numPr>
+          <w:ilvl w:val="1"/>
+          <w:numId w:val="31"/>
+        </w:numPr>
+        <w:rPr>
+          <w:lang w:val="en-SG"/>
+        </w:rPr>
+      </w:pPr>
+      <w:r>
+        <w:rPr>
+          <w:b/>
+          <w:bCs/>
+          <w:lang w:val="en-SG"/>
+        </w:rPr>
+        <w:t>Carbon Tracking</w:t>
+      </w:r>
+      <w:r>
+        <w:rPr>
+          <w:lang w:val="en-SG"/>
+        </w:rPr>
+        <w:t>: Users can log transportation, energy use, and other activities to track their carbon footprint.</w:t>
+      </w:r>
+    </w:p>
+    <w:p>
+      <w:pPr>
+        <w:numPr>
+          <w:ilvl w:val="1"/>
+          <w:numId w:val="31"/>
+        </w:numPr>
+        <w:rPr>
+          <w:lang w:val="en-SG"/>
+        </w:rPr>
+      </w:pPr>
+      <w:r>
+        <w:rPr>
+          <w:b/>
+          <w:bCs/>
+          <w:lang w:val="en-SG"/>
+        </w:rPr>
+        <w:t>Water Usage Tracking</w:t>
+      </w:r>
+      <w:r>
+        <w:rPr>
+          <w:lang w:val="en-SG"/>
+        </w:rPr>
+        <w:t>: Users can record household water usage from activities like showers, laundry, and outdoor watering.</w:t>
+      </w:r>
+    </w:p>
+    <w:p>
+      <w:pPr>
+        <w:numPr>
+          <w:ilvl w:val="1"/>
+          <w:numId w:val="31"/>
+        </w:numPr>
+        <w:rPr>
+          <w:lang w:val="en-SG"/>
+        </w:rPr>
+      </w:pPr>
+      <w:r>
+        <w:rPr>
+          <w:b/>
+          <w:bCs/>
+          <w:lang w:val="en-SG"/>
+        </w:rPr>
+        <w:t>Waste Tracking</w:t>
+      </w:r>
+      <w:r>
+        <w:rPr>
+          <w:lang w:val="en-SG"/>
+        </w:rPr>
+        <w:t>: Users can log their recyclable and non-recyclable waste, helping them understand and reduce waste generation.</w:t>
+      </w:r>
+    </w:p>
+    <w:p>
+      <w:pPr>
+        <w:rPr>
+          <w:lang w:val="en-SG"/>
+        </w:rPr>
+      </w:pPr>
+      <w:r>
+        <w:rPr>
+          <w:lang w:val="en-SG"/>
+        </w:rPr>
+        <w:t>Non-functional requirements such as scalability, security, and performance were also defined to ensure the system can handle increasing user numbers while remaining efficient.</w:t>
+      </w:r>
+      <w:r>
+        <w:rPr>
+          <w:lang w:val="en-SG"/>
+        </w:rPr>
+        <w:br/>
+      </w:r>
+    </w:p>
+    <w:p>
+      <w:pPr>
+        <w:rPr>
+          <w:b/>
+          <w:bCs/>
+          <w:lang w:val="en-SG"/>
+        </w:rPr>
+      </w:pPr>
+      <w:r>
+        <w:rPr>
+          <w:b/>
+          <w:bCs/>
+          <w:lang w:val="en-SG"/>
+        </w:rPr>
+        <w:t>Milestone 2: Technology Stack Selection</w:t>
+      </w:r>
+    </w:p>
+    <w:p>
+      <w:pPr>
+        <w:numPr>
+          <w:ilvl w:val="0"/>
+          <w:numId w:val="32"/>
+        </w:numPr>
+        <w:rPr>
+          <w:lang w:val="en-SG"/>
+        </w:rPr>
+      </w:pPr>
+      <w:r>
+        <w:rPr>
+          <w:b/>
+          <w:bCs/>
+          <w:lang w:val="en-SG"/>
+        </w:rPr>
+        <w:t>Deliverable</w:t>
+      </w:r>
+      <w:r>
+        <w:rPr>
+          <w:lang w:val="en-SG"/>
+        </w:rPr>
+        <w:t>: The project’s technology stack was finalized. The selected stack includes:</w:t>
+      </w:r>
+    </w:p>
+    <w:p>
+      <w:pPr>
+        <w:numPr>
+          <w:ilvl w:val="1"/>
+          <w:numId w:val="32"/>
+        </w:numPr>
+        <w:rPr>
+          <w:lang w:val="en-SG"/>
+        </w:rPr>
+      </w:pPr>
+      <w:r>
+        <w:rPr>
+          <w:b/>
+          <w:bCs/>
+          <w:lang w:val="en-SG"/>
+        </w:rPr>
+        <w:t>Front-end</w:t>
+      </w:r>
+      <w:r>
+        <w:rPr>
+          <w:lang w:val="en-SG"/>
+        </w:rPr>
+        <w:t xml:space="preserve">: </w:t>
+      </w:r>
+      <w:proofErr w:type="spellStart"/>
+      <w:r>
+        <w:rPr>
+          <w:lang w:val="en-SG"/>
+        </w:rPr>
+        <w:t>VueJs</w:t>
+      </w:r>
+      <w:proofErr w:type="spellEnd"/>
+      <w:r>
+        <w:rPr>
+          <w:lang w:val="en-SG"/>
+        </w:rPr>
+        <w:t xml:space="preserve"> for a responsive and dynamic user interface.</w:t>
+      </w:r>
+    </w:p>
+    <w:p>
+      <w:pPr>
+        <w:numPr>
+          <w:ilvl w:val="1"/>
+          <w:numId w:val="32"/>
+        </w:numPr>
+        <w:rPr>
+          <w:lang w:val="en-SG"/>
+        </w:rPr>
+      </w:pPr>
+      <w:r>
+        <w:rPr>
+          <w:b/>
+          <w:bCs/>
+          <w:lang w:val="en-SG"/>
+        </w:rPr>
+        <w:t>Back-end</w:t>
+      </w:r>
+      <w:r>
+        <w:rPr>
+          <w:lang w:val="en-SG"/>
+        </w:rPr>
+        <w:t>: Node.js and Express for handling API requests and database interactions.</w:t>
+      </w:r>
+    </w:p>
+    <w:p>
+      <w:pPr>
+        <w:numPr>
+          <w:ilvl w:val="1"/>
+          <w:numId w:val="32"/>
+        </w:numPr>
+        <w:rPr>
+          <w:lang w:val="en-SG"/>
+        </w:rPr>
+      </w:pPr>
+      <w:r>
+        <w:rPr>
+          <w:b/>
+          <w:bCs/>
+          <w:lang w:val="en-SG"/>
+        </w:rPr>
+        <w:t>Database</w:t>
+      </w:r>
+      <w:r>
+        <w:rPr>
+          <w:lang w:val="en-SG"/>
+        </w:rPr>
+        <w:t>: MongoDB for a scalable, NoSQL solution to store user data.</w:t>
+      </w:r>
+    </w:p>
+    <w:p>
+      <w:pPr>
+        <w:numPr>
+          <w:ilvl w:val="1"/>
+          <w:numId w:val="32"/>
+        </w:numPr>
+        <w:rPr>
+          <w:lang w:val="en-SG"/>
+        </w:rPr>
+      </w:pPr>
+      <w:r>
+        <w:rPr>
+          <w:b/>
+          <w:bCs/>
+          <w:lang w:val="en-SG"/>
+        </w:rPr>
+        <w:t>Hosting &amp; DevOps</w:t>
+      </w:r>
+      <w:r>
+        <w:rPr>
+          <w:lang w:val="en-SG"/>
+        </w:rPr>
+        <w:t xml:space="preserve">: </w:t>
+      </w:r>
+      <w:proofErr w:type="spellStart"/>
+      <w:r>
+        <w:rPr>
+          <w:lang w:val="en-SG"/>
+        </w:rPr>
+        <w:t>Vercel</w:t>
+      </w:r>
+      <w:proofErr w:type="spellEnd"/>
+      <w:r>
+        <w:rPr>
+          <w:lang w:val="en-SG"/>
+        </w:rPr>
+        <w:t xml:space="preserve"> with GitHub integration</w:t>
+      </w:r>
+      <w:r>
+        <w:rPr>
+          <w:lang w:val="en-SG"/>
+        </w:rPr>
+        <w:t xml:space="preserve"> </w:t>
+      </w:r>
+      <w:r>
+        <w:rPr>
+          <w:lang w:val="en-SG"/>
+        </w:rPr>
+        <w:t xml:space="preserve">for </w:t>
+      </w:r>
+      <w:r>
+        <w:rPr>
+          <w:lang w:val="en-SG"/>
+        </w:rPr>
+        <w:t>hosting the application with CI/CD pipelines to streamline future deployment.</w:t>
+      </w:r>
+    </w:p>
+    <w:p>
+      <w:pPr>
+        <w:ind w:left="1440"/>
+        <w:rPr>
+          <w:lang w:val="en-SG"/>
+        </w:rPr>
+      </w:pPr>
+    </w:p>
+    <w:p>
+      <w:pPr>
+        <w:pStyle w:val="Heading3"/>
+        <w:rPr>
+          <w:lang w:val="en-SG"/>
+        </w:rPr>
+      </w:pPr>
+      <w:r>
+        <w:rPr>
+          <w:lang w:val="en-SG"/>
+        </w:rPr>
+        <w:t>Phase 2: Design &amp; Development (17-09-2024 to 20-10-2024)</w:t>
+      </w:r>
+      <w:r>
+        <w:rPr>
+          <w:lang w:val="en-SG"/>
+        </w:rPr>
+        <w:br/>
+      </w:r>
+    </w:p>
+    <w:p>
+      <w:pPr>
+        <w:rPr>
+          <w:b/>
+          <w:bCs/>
+          <w:lang w:val="en-SG"/>
+        </w:rPr>
+      </w:pPr>
+      <w:r>
+        <w:rPr>
+          <w:b/>
+          <w:bCs/>
+          <w:lang w:val="en-SG"/>
+        </w:rPr>
+        <w:t>Milestone 3: UI/UX Design</w:t>
+      </w:r>
+    </w:p>
+    <w:p>
+      <w:pPr>
+        <w:numPr>
+          <w:ilvl w:val="0"/>
+          <w:numId w:val="33"/>
+        </w:numPr>
+        <w:rPr>
+          <w:lang w:val="en-SG"/>
+        </w:rPr>
+      </w:pPr>
+      <w:r>
+        <w:rPr>
+          <w:b/>
+          <w:bCs/>
+          <w:lang w:val="en-SG"/>
+        </w:rPr>
+        <w:t>Deliverable</w:t>
+      </w:r>
+      <w:r>
+        <w:rPr>
+          <w:lang w:val="en-SG"/>
+        </w:rPr>
+        <w:t xml:space="preserve">: Wireframes and </w:t>
+      </w:r>
+      <w:proofErr w:type="spellStart"/>
+      <w:r>
+        <w:rPr>
+          <w:lang w:val="en-SG"/>
+        </w:rPr>
+        <w:t>mockups</w:t>
+      </w:r>
+      <w:proofErr w:type="spellEnd"/>
+      <w:r>
+        <w:rPr>
+          <w:lang w:val="en-SG"/>
+        </w:rPr>
+        <w:t xml:space="preserve"> for the </w:t>
+      </w:r>
+      <w:proofErr w:type="spellStart"/>
+      <w:r>
+        <w:rPr>
+          <w:b/>
+          <w:bCs/>
+          <w:lang w:val="en-SG"/>
+        </w:rPr>
+        <w:t>GreenPath</w:t>
+      </w:r>
+      <w:proofErr w:type="spellEnd"/>
+      <w:r>
+        <w:rPr>
+          <w:lang w:val="en-SG"/>
+        </w:rPr>
+        <w:t xml:space="preserve"> app were completed and reviewed. The UI/UX focuses on:</w:t>
+      </w:r>
+    </w:p>
+    <w:p>
+      <w:pPr>
+        <w:numPr>
+          <w:ilvl w:val="1"/>
+          <w:numId w:val="33"/>
+        </w:numPr>
+        <w:rPr>
+          <w:lang w:val="en-SG"/>
+        </w:rPr>
+      </w:pPr>
+      <w:r>
+        <w:rPr>
+          <w:lang w:val="en-SG"/>
+        </w:rPr>
+        <w:lastRenderedPageBreak/>
+        <w:t xml:space="preserve">A </w:t>
+      </w:r>
+      <w:r>
+        <w:rPr>
+          <w:b/>
+          <w:bCs/>
+          <w:lang w:val="en-SG"/>
+        </w:rPr>
+        <w:t>Dashboard</w:t>
+      </w:r>
+      <w:r>
+        <w:rPr>
+          <w:lang w:val="en-SG"/>
+        </w:rPr>
+        <w:t xml:space="preserve"> that provides an overview of the user’s carbon footprint, water usage, and waste management.</w:t>
+      </w:r>
+    </w:p>
+    <w:p>
+      <w:pPr>
+        <w:numPr>
+          <w:ilvl w:val="1"/>
+          <w:numId w:val="33"/>
+        </w:numPr>
+        <w:rPr>
+          <w:lang w:val="en-SG"/>
+        </w:rPr>
+      </w:pPr>
+      <w:r>
+        <w:rPr>
+          <w:b/>
+          <w:bCs/>
+          <w:lang w:val="en-SG"/>
+        </w:rPr>
+        <w:t>Input Forms</w:t>
+      </w:r>
+      <w:r>
+        <w:rPr>
+          <w:lang w:val="en-SG"/>
+        </w:rPr>
+        <w:t xml:space="preserve"> for entering daily activities related to carbon emissions, water usage, and waste production.</w:t>
+      </w:r>
+    </w:p>
+    <w:p>
+      <w:pPr>
+        <w:numPr>
+          <w:ilvl w:val="1"/>
+          <w:numId w:val="33"/>
+        </w:numPr>
+        <w:rPr>
+          <w:lang w:val="en-SG"/>
+        </w:rPr>
+      </w:pPr>
+      <w:r>
+        <w:rPr>
+          <w:b/>
+          <w:bCs/>
+          <w:lang w:val="en-SG"/>
+        </w:rPr>
+        <w:t>Community &amp; Gamification</w:t>
+      </w:r>
+      <w:r>
+        <w:rPr>
+          <w:lang w:val="en-SG"/>
+        </w:rPr>
+        <w:t xml:space="preserve"> </w:t>
+      </w:r>
+      <w:r>
+        <w:rPr>
+          <w:lang w:val="en-SG"/>
+        </w:rPr>
+        <w:t xml:space="preserve">for users to interact with the society. </w:t>
+      </w:r>
+    </w:p>
+    <w:p>
+      <w:pPr>
+        <w:rPr>
+          <w:lang w:val="en-SG"/>
+        </w:rPr>
+      </w:pPr>
+      <w:r>
+        <w:rPr>
+          <w:lang w:val="en-SG"/>
+        </w:rPr>
+        <w:t>User feedback was incorporated into the design to ensure a smooth and intuitive experience, with a focus on accessibility and ease of use.</w:t>
+      </w:r>
+      <w:r>
+        <w:rPr>
+          <w:lang w:val="en-SG"/>
+        </w:rPr>
+        <w:br/>
+      </w:r>
+    </w:p>
+    <w:p>
+      <w:pPr>
+        <w:rPr>
+          <w:b/>
+          <w:bCs/>
+          <w:lang w:val="en-SG"/>
+        </w:rPr>
+      </w:pPr>
+      <w:r>
+        <w:rPr>
+          <w:b/>
+          <w:bCs/>
+          <w:lang w:val="en-SG"/>
+        </w:rPr>
+        <w:t>Milestone 4: Front-End Development (20% Completed)</w:t>
+      </w:r>
+    </w:p>
+    <w:p>
+      <w:pPr>
+        <w:numPr>
+          <w:ilvl w:val="0"/>
+          <w:numId w:val="34"/>
+        </w:numPr>
+        <w:rPr>
+          <w:lang w:val="en-SG"/>
+        </w:rPr>
+      </w:pPr>
+      <w:r>
+        <w:rPr>
+          <w:b/>
+          <w:bCs/>
+          <w:lang w:val="en-SG"/>
+        </w:rPr>
+        <w:t>Progress</w:t>
+      </w:r>
+      <w:r>
+        <w:rPr>
+          <w:lang w:val="en-SG"/>
+        </w:rPr>
+        <w:t>:</w:t>
+      </w:r>
+    </w:p>
+    <w:p>
+      <w:pPr>
+        <w:numPr>
+          <w:ilvl w:val="1"/>
+          <w:numId w:val="34"/>
+        </w:numPr>
+        <w:rPr>
+          <w:lang w:val="en-SG"/>
+        </w:rPr>
+      </w:pPr>
+      <w:r>
+        <w:rPr>
+          <w:lang w:val="en-SG"/>
+        </w:rPr>
+        <w:t>Project structure was created to facilitate all screens</w:t>
+      </w:r>
+      <w:r>
+        <w:rPr>
+          <w:lang w:val="en-SG"/>
+        </w:rPr>
+        <w:t xml:space="preserve"> with routing</w:t>
+      </w:r>
+      <w:r>
+        <w:rPr>
+          <w:lang w:val="en-SG"/>
+        </w:rPr>
+        <w:t xml:space="preserve">. </w:t>
+      </w:r>
+    </w:p>
+    <w:p>
+      <w:pPr>
+        <w:numPr>
+          <w:ilvl w:val="1"/>
+          <w:numId w:val="34"/>
+        </w:numPr>
+        <w:rPr>
+          <w:lang w:val="en-SG"/>
+        </w:rPr>
+      </w:pPr>
+      <w:r>
+        <w:rPr>
+          <w:lang w:val="en-SG"/>
+        </w:rPr>
+        <w:t xml:space="preserve">All initial screens were created without body data. </w:t>
+      </w:r>
+    </w:p>
+    <w:p>
+      <w:pPr>
+        <w:numPr>
+          <w:ilvl w:val="1"/>
+          <w:numId w:val="34"/>
+        </w:numPr>
+        <w:rPr>
+          <w:lang w:val="en-SG"/>
+        </w:rPr>
+      </w:pPr>
+      <w:r>
+        <w:rPr>
+          <w:lang w:val="en-SG"/>
+        </w:rPr>
+        <w:t xml:space="preserve">Generic </w:t>
+      </w:r>
+      <w:proofErr w:type="spellStart"/>
+      <w:r>
+        <w:rPr>
+          <w:lang w:val="en-SG"/>
+        </w:rPr>
+        <w:t>Js</w:t>
+      </w:r>
+      <w:proofErr w:type="spellEnd"/>
+      <w:r>
+        <w:rPr>
+          <w:lang w:val="en-SG"/>
+        </w:rPr>
+        <w:t xml:space="preserve"> file were created to support generic functions. </w:t>
+      </w:r>
+    </w:p>
+    <w:p>
+      <w:pPr>
+        <w:numPr>
+          <w:ilvl w:val="1"/>
+          <w:numId w:val="34"/>
+        </w:numPr>
+        <w:rPr>
+          <w:lang w:val="en-SG"/>
+        </w:rPr>
+      </w:pPr>
+      <w:proofErr w:type="spellStart"/>
+      <w:r>
+        <w:rPr>
+          <w:lang w:val="en-SG"/>
+        </w:rPr>
+        <w:t>Vuex</w:t>
+      </w:r>
+      <w:proofErr w:type="spellEnd"/>
+      <w:r>
+        <w:rPr>
+          <w:lang w:val="en-SG"/>
+        </w:rPr>
+        <w:t xml:space="preserve"> stores were created for application state management. </w:t>
+      </w:r>
+    </w:p>
+    <w:p>
+      <w:pPr>
+        <w:rPr>
+          <w:lang w:val="en-SG"/>
+        </w:rPr>
+      </w:pPr>
+      <w:r>
+        <w:rPr>
+          <w:lang w:val="en-SG"/>
+        </w:rPr>
+        <w:t>Next Steps:</w:t>
+      </w:r>
+    </w:p>
+    <w:p>
+      <w:pPr>
+        <w:numPr>
+          <w:ilvl w:val="1"/>
+          <w:numId w:val="34"/>
+        </w:numPr>
+        <w:rPr>
+          <w:lang w:val="en-SG"/>
+        </w:rPr>
+      </w:pPr>
+      <w:r>
+        <w:rPr>
+          <w:lang w:val="en-SG"/>
+        </w:rPr>
+        <w:t>Completing screens gradually and f</w:t>
+      </w:r>
+      <w:r>
+        <w:rPr>
+          <w:lang w:val="en-SG"/>
+        </w:rPr>
+        <w:t xml:space="preserve">inalizing the input validation and integrating the forms with the </w:t>
+      </w:r>
+      <w:proofErr w:type="gramStart"/>
+      <w:r>
+        <w:rPr>
+          <w:lang w:val="en-SG"/>
+        </w:rPr>
+        <w:t>back-end</w:t>
+      </w:r>
+      <w:proofErr w:type="gramEnd"/>
+      <w:r>
+        <w:rPr>
+          <w:lang w:val="en-SG"/>
+        </w:rPr>
+        <w:t xml:space="preserve"> for data persistence.</w:t>
+      </w:r>
+      <w:r>
+        <w:rPr>
+          <w:lang w:val="en-SG"/>
+        </w:rPr>
+        <w:br/>
+      </w:r>
+    </w:p>
+    <w:p>
+      <w:pPr>
+        <w:rPr>
+          <w:b/>
+          <w:bCs/>
+          <w:lang w:val="en-SG"/>
+        </w:rPr>
+      </w:pPr>
+      <w:r>
+        <w:rPr>
+          <w:b/>
+          <w:bCs/>
+          <w:lang w:val="en-SG"/>
+        </w:rPr>
+        <w:t>Milestone 5: Back-End Development (</w:t>
+      </w:r>
+      <w:r>
+        <w:rPr>
+          <w:b/>
+          <w:bCs/>
+          <w:lang w:val="en-SG"/>
+        </w:rPr>
+        <w:t>2</w:t>
+      </w:r>
+      <w:r>
+        <w:rPr>
+          <w:b/>
+          <w:bCs/>
+          <w:lang w:val="en-SG"/>
+        </w:rPr>
+        <w:t>0% Completed)</w:t>
+      </w:r>
+    </w:p>
+    <w:p>
+      <w:pPr>
+        <w:numPr>
+          <w:ilvl w:val="0"/>
+          <w:numId w:val="35"/>
+        </w:numPr>
+        <w:rPr>
+          <w:lang w:val="en-SG"/>
+        </w:rPr>
+      </w:pPr>
+      <w:r>
+        <w:rPr>
+          <w:b/>
+          <w:bCs/>
+          <w:lang w:val="en-SG"/>
+        </w:rPr>
+        <w:t>Progress</w:t>
+      </w:r>
+      <w:r>
+        <w:rPr>
+          <w:lang w:val="en-SG"/>
+        </w:rPr>
+        <w:t>:</w:t>
+      </w:r>
+    </w:p>
+    <w:p>
+      <w:pPr>
+        <w:numPr>
+          <w:ilvl w:val="1"/>
+          <w:numId w:val="35"/>
+        </w:numPr>
+        <w:rPr>
+          <w:lang w:val="en-SG"/>
+        </w:rPr>
+      </w:pPr>
+      <w:r>
+        <w:rPr>
+          <w:lang w:val="en-SG"/>
+        </w:rPr>
+        <w:t xml:space="preserve">The back-end infrastructure is partially completed, including the setup of the </w:t>
+      </w:r>
+      <w:r>
+        <w:rPr>
+          <w:b/>
+          <w:bCs/>
+          <w:lang w:val="en-SG"/>
+        </w:rPr>
+        <w:t>API</w:t>
+      </w:r>
+      <w:r>
+        <w:rPr>
+          <w:lang w:val="en-SG"/>
+        </w:rPr>
+        <w:t xml:space="preserve"> for handling user data and connecting to the </w:t>
+      </w:r>
+      <w:r>
+        <w:rPr>
+          <w:b/>
+          <w:bCs/>
+          <w:lang w:val="en-SG"/>
+        </w:rPr>
+        <w:t>MongoDB database</w:t>
+      </w:r>
+      <w:r>
+        <w:rPr>
+          <w:lang w:val="en-SG"/>
+        </w:rPr>
+        <w:t>.</w:t>
+      </w:r>
+    </w:p>
+    <w:p>
+      <w:pPr>
+        <w:numPr>
+          <w:ilvl w:val="1"/>
+          <w:numId w:val="35"/>
+        </w:numPr>
+        <w:rPr>
+          <w:lang w:val="en-SG"/>
+        </w:rPr>
+      </w:pPr>
+      <w:r>
+        <w:rPr>
+          <w:lang w:val="en-SG"/>
+        </w:rPr>
+        <w:t xml:space="preserve">Initial </w:t>
+      </w:r>
+      <w:r>
+        <w:rPr>
+          <w:lang w:val="en-SG"/>
+        </w:rPr>
+        <w:t>database structure is created with some dummy data.</w:t>
+      </w:r>
+    </w:p>
+    <w:p>
+      <w:pPr>
+        <w:rPr>
+          <w:lang w:val="en-SG"/>
+        </w:rPr>
+      </w:pPr>
+      <w:r>
+        <w:rPr>
+          <w:lang w:val="en-SG"/>
+        </w:rPr>
+        <w:t>Next Steps:</w:t>
+      </w:r>
+    </w:p>
+    <w:p>
+      <w:pPr>
+        <w:numPr>
+          <w:ilvl w:val="1"/>
+          <w:numId w:val="35"/>
+        </w:numPr>
+        <w:rPr>
+          <w:lang w:val="en-SG"/>
+        </w:rPr>
+      </w:pPr>
+      <w:r>
+        <w:rPr>
+          <w:lang w:val="en-SG"/>
+        </w:rPr>
+        <w:t xml:space="preserve">Complete the </w:t>
+      </w:r>
+      <w:r>
+        <w:rPr>
+          <w:lang w:val="en-SG"/>
+        </w:rPr>
+        <w:t>application</w:t>
+      </w:r>
+      <w:r>
+        <w:rPr>
+          <w:lang w:val="en-SG"/>
+        </w:rPr>
+        <w:t xml:space="preserve"> API endpoints and integrate data analytics functionality to process and visualize user data.</w:t>
       </w:r>
     </w:p>
     <w:p/>
@@ -1311,6 +2640,155 @@
     </w:lvl>
   </w:abstractNum>
   <w:abstractNum w:abstractNumId="6" w15:restartNumberingAfterBreak="0">
+    <w:nsid w:val="229861BD"/>
+    <w:multiLevelType w:val="multilevel"/>
+    <w:tmpl w:val="74461788"/>
+    <w:lvl w:ilvl="0">
+      <w:start w:val="1"/>
+      <w:numFmt w:val="bullet"/>
+      <w:lvlText w:val=""/>
+      <w:lvlJc w:val="left"/>
+      <w:pPr>
+        <w:tabs>
+          <w:tab w:val="num" w:pos="720"/>
+        </w:tabs>
+        <w:ind w:left="720" w:hanging="360"/>
+      </w:pPr>
+      <w:rPr>
+        <w:rFonts w:ascii="Symbol" w:hAnsi="Symbol" w:hint="default"/>
+        <w:sz w:val="20"/>
+      </w:rPr>
+    </w:lvl>
+    <w:lvl w:ilvl="1">
+      <w:start w:val="1"/>
+      <w:numFmt w:val="bullet"/>
+      <w:lvlText w:val="o"/>
+      <w:lvlJc w:val="left"/>
+      <w:pPr>
+        <w:tabs>
+          <w:tab w:val="num" w:pos="1440"/>
+        </w:tabs>
+        <w:ind w:left="1440" w:hanging="360"/>
+      </w:pPr>
+      <w:rPr>
+        <w:rFonts w:ascii="Courier New" w:hAnsi="Courier New" w:hint="default"/>
+        <w:sz w:val="20"/>
+      </w:rPr>
+    </w:lvl>
+    <w:lvl w:ilvl="2" w:tentative="1">
+      <w:start w:val="1"/>
+      <w:numFmt w:val="bullet"/>
+      <w:lvlText w:val=""/>
+      <w:lvlJc w:val="left"/>
+      <w:pPr>
+        <w:tabs>
+          <w:tab w:val="num" w:pos="2160"/>
+        </w:tabs>
+        <w:ind w:left="2160" w:hanging="360"/>
+      </w:pPr>
+      <w:rPr>
+        <w:rFonts w:ascii="Wingdings" w:hAnsi="Wingdings" w:hint="default"/>
+        <w:sz w:val="20"/>
+      </w:rPr>
+    </w:lvl>
+    <w:lvl w:ilvl="3" w:tentative="1">
+      <w:start w:val="1"/>
+      <w:numFmt w:val="bullet"/>
+      <w:lvlText w:val=""/>
+      <w:lvlJc w:val="left"/>
+      <w:pPr>
+        <w:tabs>
+          <w:tab w:val="num" w:pos="2880"/>
+        </w:tabs>
+        <w:ind w:left="2880" w:hanging="360"/>
+      </w:pPr>
+      <w:rPr>
+        <w:rFonts w:ascii="Wingdings" w:hAnsi="Wingdings" w:hint="default"/>
+        <w:sz w:val="20"/>
+      </w:rPr>
+    </w:lvl>
+    <w:lvl w:ilvl="4" w:tentative="1">
+      <w:start w:val="1"/>
+      <w:numFmt w:val="bullet"/>
+      <w:lvlText w:val=""/>
+      <w:lvlJc w:val="left"/>
+      <w:pPr>
+        <w:tabs>
+          <w:tab w:val="num" w:pos="3600"/>
+        </w:tabs>
+        <w:ind w:left="3600" w:hanging="360"/>
+      </w:pPr>
+      <w:rPr>
+        <w:rFonts w:ascii="Wingdings" w:hAnsi="Wingdings" w:hint="default"/>
+        <w:sz w:val="20"/>
+      </w:rPr>
+    </w:lvl>
+    <w:lvl w:ilvl="5" w:tentative="1">
+      <w:start w:val="1"/>
+      <w:numFmt w:val="bullet"/>
+      <w:lvlText w:val=""/>
+      <w:lvlJc w:val="left"/>
+      <w:pPr>
+        <w:tabs>
+          <w:tab w:val="num" w:pos="4320"/>
+        </w:tabs>
+        <w:ind w:left="4320" w:hanging="360"/>
+      </w:pPr>
+      <w:rPr>
+        <w:rFonts w:ascii="Wingdings" w:hAnsi="Wingdings" w:hint="default"/>
+        <w:sz w:val="20"/>
+      </w:rPr>
+    </w:lvl>
+    <w:lvl w:ilvl="6" w:tentative="1">
+      <w:start w:val="1"/>
+      <w:numFmt w:val="bullet"/>
+      <w:lvlText w:val=""/>
+      <w:lvlJc w:val="left"/>
+      <w:pPr>
+        <w:tabs>
+          <w:tab w:val="num" w:pos="5040"/>
+        </w:tabs>
+        <w:ind w:left="5040" w:hanging="360"/>
+      </w:pPr>
+      <w:rPr>
+        <w:rFonts w:ascii="Wingdings" w:hAnsi="Wingdings" w:hint="default"/>
+        <w:sz w:val="20"/>
+      </w:rPr>
+    </w:lvl>
+    <w:lvl w:ilvl="7" w:tentative="1">
+      <w:start w:val="1"/>
+      <w:numFmt w:val="bullet"/>
+      <w:lvlText w:val=""/>
+      <w:lvlJc w:val="left"/>
+      <w:pPr>
+        <w:tabs>
+          <w:tab w:val="num" w:pos="5760"/>
+        </w:tabs>
+        <w:ind w:left="5760" w:hanging="360"/>
+      </w:pPr>
+      <w:rPr>
+        <w:rFonts w:ascii="Wingdings" w:hAnsi="Wingdings" w:hint="default"/>
+        <w:sz w:val="20"/>
+      </w:rPr>
+    </w:lvl>
+    <w:lvl w:ilvl="8" w:tentative="1">
+      <w:start w:val="1"/>
+      <w:numFmt w:val="bullet"/>
+      <w:lvlText w:val=""/>
+      <w:lvlJc w:val="left"/>
+      <w:pPr>
+        <w:tabs>
+          <w:tab w:val="num" w:pos="6480"/>
+        </w:tabs>
+        <w:ind w:left="6480" w:hanging="360"/>
+      </w:pPr>
+      <w:rPr>
+        <w:rFonts w:ascii="Wingdings" w:hAnsi="Wingdings" w:hint="default"/>
+        <w:sz w:val="20"/>
+      </w:rPr>
+    </w:lvl>
+  </w:abstractNum>
+  <w:abstractNum w:abstractNumId="7" w15:restartNumberingAfterBreak="0">
     <w:nsid w:val="22D44E96"/>
     <w:multiLevelType w:val="multilevel"/>
     <w:tmpl w:val="2012976A"/>
@@ -1459,7 +2937,156 @@
       </w:rPr>
     </w:lvl>
   </w:abstractNum>
-  <w:abstractNum w:abstractNumId="7" w15:restartNumberingAfterBreak="0">
+  <w:abstractNum w:abstractNumId="8" w15:restartNumberingAfterBreak="0">
+    <w:nsid w:val="23A11C3E"/>
+    <w:multiLevelType w:val="multilevel"/>
+    <w:tmpl w:val="74461788"/>
+    <w:lvl w:ilvl="0">
+      <w:start w:val="1"/>
+      <w:numFmt w:val="bullet"/>
+      <w:lvlText w:val=""/>
+      <w:lvlJc w:val="left"/>
+      <w:pPr>
+        <w:tabs>
+          <w:tab w:val="num" w:pos="720"/>
+        </w:tabs>
+        <w:ind w:left="720" w:hanging="360"/>
+      </w:pPr>
+      <w:rPr>
+        <w:rFonts w:ascii="Symbol" w:hAnsi="Symbol" w:hint="default"/>
+        <w:sz w:val="20"/>
+      </w:rPr>
+    </w:lvl>
+    <w:lvl w:ilvl="1">
+      <w:start w:val="1"/>
+      <w:numFmt w:val="bullet"/>
+      <w:lvlText w:val="o"/>
+      <w:lvlJc w:val="left"/>
+      <w:pPr>
+        <w:tabs>
+          <w:tab w:val="num" w:pos="1440"/>
+        </w:tabs>
+        <w:ind w:left="1440" w:hanging="360"/>
+      </w:pPr>
+      <w:rPr>
+        <w:rFonts w:ascii="Courier New" w:hAnsi="Courier New" w:hint="default"/>
+        <w:sz w:val="20"/>
+      </w:rPr>
+    </w:lvl>
+    <w:lvl w:ilvl="2" w:tentative="1">
+      <w:start w:val="1"/>
+      <w:numFmt w:val="bullet"/>
+      <w:lvlText w:val=""/>
+      <w:lvlJc w:val="left"/>
+      <w:pPr>
+        <w:tabs>
+          <w:tab w:val="num" w:pos="2160"/>
+        </w:tabs>
+        <w:ind w:left="2160" w:hanging="360"/>
+      </w:pPr>
+      <w:rPr>
+        <w:rFonts w:ascii="Wingdings" w:hAnsi="Wingdings" w:hint="default"/>
+        <w:sz w:val="20"/>
+      </w:rPr>
+    </w:lvl>
+    <w:lvl w:ilvl="3" w:tentative="1">
+      <w:start w:val="1"/>
+      <w:numFmt w:val="bullet"/>
+      <w:lvlText w:val=""/>
+      <w:lvlJc w:val="left"/>
+      <w:pPr>
+        <w:tabs>
+          <w:tab w:val="num" w:pos="2880"/>
+        </w:tabs>
+        <w:ind w:left="2880" w:hanging="360"/>
+      </w:pPr>
+      <w:rPr>
+        <w:rFonts w:ascii="Wingdings" w:hAnsi="Wingdings" w:hint="default"/>
+        <w:sz w:val="20"/>
+      </w:rPr>
+    </w:lvl>
+    <w:lvl w:ilvl="4" w:tentative="1">
+      <w:start w:val="1"/>
+      <w:numFmt w:val="bullet"/>
+      <w:lvlText w:val=""/>
+      <w:lvlJc w:val="left"/>
+      <w:pPr>
+        <w:tabs>
+          <w:tab w:val="num" w:pos="3600"/>
+        </w:tabs>
+        <w:ind w:left="3600" w:hanging="360"/>
+      </w:pPr>
+      <w:rPr>
+        <w:rFonts w:ascii="Wingdings" w:hAnsi="Wingdings" w:hint="default"/>
+        <w:sz w:val="20"/>
+      </w:rPr>
+    </w:lvl>
+    <w:lvl w:ilvl="5" w:tentative="1">
+      <w:start w:val="1"/>
+      <w:numFmt w:val="bullet"/>
+      <w:lvlText w:val=""/>
+      <w:lvlJc w:val="left"/>
+      <w:pPr>
+        <w:tabs>
+          <w:tab w:val="num" w:pos="4320"/>
+        </w:tabs>
+        <w:ind w:left="4320" w:hanging="360"/>
+      </w:pPr>
+      <w:rPr>
+        <w:rFonts w:ascii="Wingdings" w:hAnsi="Wingdings" w:hint="default"/>
+        <w:sz w:val="20"/>
+      </w:rPr>
+    </w:lvl>
+    <w:lvl w:ilvl="6" w:tentative="1">
+      <w:start w:val="1"/>
+      <w:numFmt w:val="bullet"/>
+      <w:lvlText w:val=""/>
+      <w:lvlJc w:val="left"/>
+      <w:pPr>
+        <w:tabs>
+          <w:tab w:val="num" w:pos="5040"/>
+        </w:tabs>
+        <w:ind w:left="5040" w:hanging="360"/>
+      </w:pPr>
+      <w:rPr>
+        <w:rFonts w:ascii="Wingdings" w:hAnsi="Wingdings" w:hint="default"/>
+        <w:sz w:val="20"/>
+      </w:rPr>
+    </w:lvl>
+    <w:lvl w:ilvl="7" w:tentative="1">
+      <w:start w:val="1"/>
+      <w:numFmt w:val="bullet"/>
+      <w:lvlText w:val=""/>
+      <w:lvlJc w:val="left"/>
+      <w:pPr>
+        <w:tabs>
+          <w:tab w:val="num" w:pos="5760"/>
+        </w:tabs>
+        <w:ind w:left="5760" w:hanging="360"/>
+      </w:pPr>
+      <w:rPr>
+        <w:rFonts w:ascii="Wingdings" w:hAnsi="Wingdings" w:hint="default"/>
+        <w:sz w:val="20"/>
+      </w:rPr>
+    </w:lvl>
+    <w:lvl w:ilvl="8" w:tentative="1">
+      <w:start w:val="1"/>
+      <w:numFmt w:val="bullet"/>
+      <w:lvlText w:val=""/>
+      <w:lvlJc w:val="left"/>
+      <w:pPr>
+        <w:tabs>
+          <w:tab w:val="num" w:pos="6480"/>
+        </w:tabs>
+        <w:ind w:left="6480" w:hanging="360"/>
+      </w:pPr>
+      <w:rPr>
+        <w:rFonts w:ascii="Wingdings" w:hAnsi="Wingdings" w:hint="default"/>
+        <w:sz w:val="20"/>
+      </w:rPr>
+    </w:lvl>
+  </w:abstractNum>
+  <w:abstractNum w:abstractNumId="9" w15:restartNumberingAfterBreak="0">
     <w:nsid w:val="23B336C9"/>
     <w:multiLevelType w:val="hybridMultilevel"/>
     <w:tmpl w:val="C7B868C6"/>
@@ -1548,7 +3175,156 @@
       </w:pPr>
     </w:lvl>
   </w:abstractNum>
-  <w:abstractNum w:abstractNumId="8" w15:restartNumberingAfterBreak="0">
+  <w:abstractNum w:abstractNumId="10" w15:restartNumberingAfterBreak="0">
+    <w:nsid w:val="2AE84184"/>
+    <w:multiLevelType w:val="multilevel"/>
+    <w:tmpl w:val="74461788"/>
+    <w:lvl w:ilvl="0">
+      <w:start w:val="1"/>
+      <w:numFmt w:val="bullet"/>
+      <w:lvlText w:val=""/>
+      <w:lvlJc w:val="left"/>
+      <w:pPr>
+        <w:tabs>
+          <w:tab w:val="num" w:pos="720"/>
+        </w:tabs>
+        <w:ind w:left="720" w:hanging="360"/>
+      </w:pPr>
+      <w:rPr>
+        <w:rFonts w:ascii="Symbol" w:hAnsi="Symbol" w:hint="default"/>
+        <w:sz w:val="20"/>
+      </w:rPr>
+    </w:lvl>
+    <w:lvl w:ilvl="1">
+      <w:start w:val="1"/>
+      <w:numFmt w:val="bullet"/>
+      <w:lvlText w:val="o"/>
+      <w:lvlJc w:val="left"/>
+      <w:pPr>
+        <w:tabs>
+          <w:tab w:val="num" w:pos="1440"/>
+        </w:tabs>
+        <w:ind w:left="1440" w:hanging="360"/>
+      </w:pPr>
+      <w:rPr>
+        <w:rFonts w:ascii="Courier New" w:hAnsi="Courier New" w:hint="default"/>
+        <w:sz w:val="20"/>
+      </w:rPr>
+    </w:lvl>
+    <w:lvl w:ilvl="2" w:tentative="1">
+      <w:start w:val="1"/>
+      <w:numFmt w:val="bullet"/>
+      <w:lvlText w:val=""/>
+      <w:lvlJc w:val="left"/>
+      <w:pPr>
+        <w:tabs>
+          <w:tab w:val="num" w:pos="2160"/>
+        </w:tabs>
+        <w:ind w:left="2160" w:hanging="360"/>
+      </w:pPr>
+      <w:rPr>
+        <w:rFonts w:ascii="Wingdings" w:hAnsi="Wingdings" w:hint="default"/>
+        <w:sz w:val="20"/>
+      </w:rPr>
+    </w:lvl>
+    <w:lvl w:ilvl="3" w:tentative="1">
+      <w:start w:val="1"/>
+      <w:numFmt w:val="bullet"/>
+      <w:lvlText w:val=""/>
+      <w:lvlJc w:val="left"/>
+      <w:pPr>
+        <w:tabs>
+          <w:tab w:val="num" w:pos="2880"/>
+        </w:tabs>
+        <w:ind w:left="2880" w:hanging="360"/>
+      </w:pPr>
+      <w:rPr>
+        <w:rFonts w:ascii="Wingdings" w:hAnsi="Wingdings" w:hint="default"/>
+        <w:sz w:val="20"/>
+      </w:rPr>
+    </w:lvl>
+    <w:lvl w:ilvl="4" w:tentative="1">
+      <w:start w:val="1"/>
+      <w:numFmt w:val="bullet"/>
+      <w:lvlText w:val=""/>
+      <w:lvlJc w:val="left"/>
+      <w:pPr>
+        <w:tabs>
+          <w:tab w:val="num" w:pos="3600"/>
+        </w:tabs>
+        <w:ind w:left="3600" w:hanging="360"/>
+      </w:pPr>
+      <w:rPr>
+        <w:rFonts w:ascii="Wingdings" w:hAnsi="Wingdings" w:hint="default"/>
+        <w:sz w:val="20"/>
+      </w:rPr>
+    </w:lvl>
+    <w:lvl w:ilvl="5" w:tentative="1">
+      <w:start w:val="1"/>
+      <w:numFmt w:val="bullet"/>
+      <w:lvlText w:val=""/>
+      <w:lvlJc w:val="left"/>
+      <w:pPr>
+        <w:tabs>
+          <w:tab w:val="num" w:pos="4320"/>
+        </w:tabs>
+        <w:ind w:left="4320" w:hanging="360"/>
+      </w:pPr>
+      <w:rPr>
+        <w:rFonts w:ascii="Wingdings" w:hAnsi="Wingdings" w:hint="default"/>
+        <w:sz w:val="20"/>
+      </w:rPr>
+    </w:lvl>
+    <w:lvl w:ilvl="6" w:tentative="1">
+      <w:start w:val="1"/>
+      <w:numFmt w:val="bullet"/>
+      <w:lvlText w:val=""/>
+      <w:lvlJc w:val="left"/>
+      <w:pPr>
+        <w:tabs>
+          <w:tab w:val="num" w:pos="5040"/>
+        </w:tabs>
+        <w:ind w:left="5040" w:hanging="360"/>
+      </w:pPr>
+      <w:rPr>
+        <w:rFonts w:ascii="Wingdings" w:hAnsi="Wingdings" w:hint="default"/>
+        <w:sz w:val="20"/>
+      </w:rPr>
+    </w:lvl>
+    <w:lvl w:ilvl="7" w:tentative="1">
+      <w:start w:val="1"/>
+      <w:numFmt w:val="bullet"/>
+      <w:lvlText w:val=""/>
+      <w:lvlJc w:val="left"/>
+      <w:pPr>
+        <w:tabs>
+          <w:tab w:val="num" w:pos="5760"/>
+        </w:tabs>
+        <w:ind w:left="5760" w:hanging="360"/>
+      </w:pPr>
+      <w:rPr>
+        <w:rFonts w:ascii="Wingdings" w:hAnsi="Wingdings" w:hint="default"/>
+        <w:sz w:val="20"/>
+      </w:rPr>
+    </w:lvl>
+    <w:lvl w:ilvl="8" w:tentative="1">
+      <w:start w:val="1"/>
+      <w:numFmt w:val="bullet"/>
+      <w:lvlText w:val=""/>
+      <w:lvlJc w:val="left"/>
+      <w:pPr>
+        <w:tabs>
+          <w:tab w:val="num" w:pos="6480"/>
+        </w:tabs>
+        <w:ind w:left="6480" w:hanging="360"/>
+      </w:pPr>
+      <w:rPr>
+        <w:rFonts w:ascii="Wingdings" w:hAnsi="Wingdings" w:hint="default"/>
+        <w:sz w:val="20"/>
+      </w:rPr>
+    </w:lvl>
+  </w:abstractNum>
+  <w:abstractNum w:abstractNumId="11" w15:restartNumberingAfterBreak="0">
     <w:nsid w:val="302E19E1"/>
     <w:multiLevelType w:val="multilevel"/>
     <w:tmpl w:val="FAE23938"/>
@@ -1697,7 +3473,7 @@
       </w:rPr>
     </w:lvl>
   </w:abstractNum>
-  <w:abstractNum w:abstractNumId="9" w15:restartNumberingAfterBreak="0">
+  <w:abstractNum w:abstractNumId="12" w15:restartNumberingAfterBreak="0">
     <w:nsid w:val="32B803D2"/>
     <w:multiLevelType w:val="multilevel"/>
     <w:tmpl w:val="9DF2BE42"/>
@@ -1846,7 +3622,156 @@
       </w:rPr>
     </w:lvl>
   </w:abstractNum>
-  <w:abstractNum w:abstractNumId="10" w15:restartNumberingAfterBreak="0">
+  <w:abstractNum w:abstractNumId="13" w15:restartNumberingAfterBreak="0">
+    <w:nsid w:val="39AE7AB9"/>
+    <w:multiLevelType w:val="multilevel"/>
+    <w:tmpl w:val="74461788"/>
+    <w:lvl w:ilvl="0">
+      <w:start w:val="1"/>
+      <w:numFmt w:val="bullet"/>
+      <w:lvlText w:val=""/>
+      <w:lvlJc w:val="left"/>
+      <w:pPr>
+        <w:tabs>
+          <w:tab w:val="num" w:pos="720"/>
+        </w:tabs>
+        <w:ind w:left="720" w:hanging="360"/>
+      </w:pPr>
+      <w:rPr>
+        <w:rFonts w:ascii="Symbol" w:hAnsi="Symbol" w:hint="default"/>
+        <w:sz w:val="20"/>
+      </w:rPr>
+    </w:lvl>
+    <w:lvl w:ilvl="1">
+      <w:start w:val="1"/>
+      <w:numFmt w:val="bullet"/>
+      <w:lvlText w:val="o"/>
+      <w:lvlJc w:val="left"/>
+      <w:pPr>
+        <w:tabs>
+          <w:tab w:val="num" w:pos="1440"/>
+        </w:tabs>
+        <w:ind w:left="1440" w:hanging="360"/>
+      </w:pPr>
+      <w:rPr>
+        <w:rFonts w:ascii="Courier New" w:hAnsi="Courier New" w:hint="default"/>
+        <w:sz w:val="20"/>
+      </w:rPr>
+    </w:lvl>
+    <w:lvl w:ilvl="2" w:tentative="1">
+      <w:start w:val="1"/>
+      <w:numFmt w:val="bullet"/>
+      <w:lvlText w:val=""/>
+      <w:lvlJc w:val="left"/>
+      <w:pPr>
+        <w:tabs>
+          <w:tab w:val="num" w:pos="2160"/>
+        </w:tabs>
+        <w:ind w:left="2160" w:hanging="360"/>
+      </w:pPr>
+      <w:rPr>
+        <w:rFonts w:ascii="Wingdings" w:hAnsi="Wingdings" w:hint="default"/>
+        <w:sz w:val="20"/>
+      </w:rPr>
+    </w:lvl>
+    <w:lvl w:ilvl="3" w:tentative="1">
+      <w:start w:val="1"/>
+      <w:numFmt w:val="bullet"/>
+      <w:lvlText w:val=""/>
+      <w:lvlJc w:val="left"/>
+      <w:pPr>
+        <w:tabs>
+          <w:tab w:val="num" w:pos="2880"/>
+        </w:tabs>
+        <w:ind w:left="2880" w:hanging="360"/>
+      </w:pPr>
+      <w:rPr>
+        <w:rFonts w:ascii="Wingdings" w:hAnsi="Wingdings" w:hint="default"/>
+        <w:sz w:val="20"/>
+      </w:rPr>
+    </w:lvl>
+    <w:lvl w:ilvl="4" w:tentative="1">
+      <w:start w:val="1"/>
+      <w:numFmt w:val="bullet"/>
+      <w:lvlText w:val=""/>
+      <w:lvlJc w:val="left"/>
+      <w:pPr>
+        <w:tabs>
+          <w:tab w:val="num" w:pos="3600"/>
+        </w:tabs>
+        <w:ind w:left="3600" w:hanging="360"/>
+      </w:pPr>
+      <w:rPr>
+        <w:rFonts w:ascii="Wingdings" w:hAnsi="Wingdings" w:hint="default"/>
+        <w:sz w:val="20"/>
+      </w:rPr>
+    </w:lvl>
+    <w:lvl w:ilvl="5" w:tentative="1">
+      <w:start w:val="1"/>
+      <w:numFmt w:val="bullet"/>
+      <w:lvlText w:val=""/>
+      <w:lvlJc w:val="left"/>
+      <w:pPr>
+        <w:tabs>
+          <w:tab w:val="num" w:pos="4320"/>
+        </w:tabs>
+        <w:ind w:left="4320" w:hanging="360"/>
+      </w:pPr>
+      <w:rPr>
+        <w:rFonts w:ascii="Wingdings" w:hAnsi="Wingdings" w:hint="default"/>
+        <w:sz w:val="20"/>
+      </w:rPr>
+    </w:lvl>
+    <w:lvl w:ilvl="6" w:tentative="1">
+      <w:start w:val="1"/>
+      <w:numFmt w:val="bullet"/>
+      <w:lvlText w:val=""/>
+      <w:lvlJc w:val="left"/>
+      <w:pPr>
+        <w:tabs>
+          <w:tab w:val="num" w:pos="5040"/>
+        </w:tabs>
+        <w:ind w:left="5040" w:hanging="360"/>
+      </w:pPr>
+      <w:rPr>
+        <w:rFonts w:ascii="Wingdings" w:hAnsi="Wingdings" w:hint="default"/>
+        <w:sz w:val="20"/>
+      </w:rPr>
+    </w:lvl>
+    <w:lvl w:ilvl="7" w:tentative="1">
+      <w:start w:val="1"/>
+      <w:numFmt w:val="bullet"/>
+      <w:lvlText w:val=""/>
+      <w:lvlJc w:val="left"/>
+      <w:pPr>
+        <w:tabs>
+          <w:tab w:val="num" w:pos="5760"/>
+        </w:tabs>
+        <w:ind w:left="5760" w:hanging="360"/>
+      </w:pPr>
+      <w:rPr>
+        <w:rFonts w:ascii="Wingdings" w:hAnsi="Wingdings" w:hint="default"/>
+        <w:sz w:val="20"/>
+      </w:rPr>
+    </w:lvl>
+    <w:lvl w:ilvl="8" w:tentative="1">
+      <w:start w:val="1"/>
+      <w:numFmt w:val="bullet"/>
+      <w:lvlText w:val=""/>
+      <w:lvlJc w:val="left"/>
+      <w:pPr>
+        <w:tabs>
+          <w:tab w:val="num" w:pos="6480"/>
+        </w:tabs>
+        <w:ind w:left="6480" w:hanging="360"/>
+      </w:pPr>
+      <w:rPr>
+        <w:rFonts w:ascii="Wingdings" w:hAnsi="Wingdings" w:hint="default"/>
+        <w:sz w:val="20"/>
+      </w:rPr>
+    </w:lvl>
+  </w:abstractNum>
+  <w:abstractNum w:abstractNumId="14" w15:restartNumberingAfterBreak="0">
     <w:nsid w:val="3D594B86"/>
     <w:multiLevelType w:val="multilevel"/>
     <w:tmpl w:val="30769FBC"/>
@@ -1995,7 +3920,7 @@
       </w:rPr>
     </w:lvl>
   </w:abstractNum>
-  <w:abstractNum w:abstractNumId="11" w15:restartNumberingAfterBreak="0">
+  <w:abstractNum w:abstractNumId="15" w15:restartNumberingAfterBreak="0">
     <w:nsid w:val="3F02769D"/>
     <w:multiLevelType w:val="multilevel"/>
     <w:tmpl w:val="57F6FC98"/>
@@ -2144,7 +4069,156 @@
       </w:rPr>
     </w:lvl>
   </w:abstractNum>
-  <w:abstractNum w:abstractNumId="12" w15:restartNumberingAfterBreak="0">
+  <w:abstractNum w:abstractNumId="16" w15:restartNumberingAfterBreak="0">
+    <w:nsid w:val="3FB67652"/>
+    <w:multiLevelType w:val="multilevel"/>
+    <w:tmpl w:val="74461788"/>
+    <w:lvl w:ilvl="0">
+      <w:start w:val="1"/>
+      <w:numFmt w:val="bullet"/>
+      <w:lvlText w:val=""/>
+      <w:lvlJc w:val="left"/>
+      <w:pPr>
+        <w:tabs>
+          <w:tab w:val="num" w:pos="720"/>
+        </w:tabs>
+        <w:ind w:left="720" w:hanging="360"/>
+      </w:pPr>
+      <w:rPr>
+        <w:rFonts w:ascii="Symbol" w:hAnsi="Symbol" w:hint="default"/>
+        <w:sz w:val="20"/>
+      </w:rPr>
+    </w:lvl>
+    <w:lvl w:ilvl="1">
+      <w:start w:val="1"/>
+      <w:numFmt w:val="bullet"/>
+      <w:lvlText w:val="o"/>
+      <w:lvlJc w:val="left"/>
+      <w:pPr>
+        <w:tabs>
+          <w:tab w:val="num" w:pos="1440"/>
+        </w:tabs>
+        <w:ind w:left="1440" w:hanging="360"/>
+      </w:pPr>
+      <w:rPr>
+        <w:rFonts w:ascii="Courier New" w:hAnsi="Courier New" w:hint="default"/>
+        <w:sz w:val="20"/>
+      </w:rPr>
+    </w:lvl>
+    <w:lvl w:ilvl="2" w:tentative="1">
+      <w:start w:val="1"/>
+      <w:numFmt w:val="bullet"/>
+      <w:lvlText w:val=""/>
+      <w:lvlJc w:val="left"/>
+      <w:pPr>
+        <w:tabs>
+          <w:tab w:val="num" w:pos="2160"/>
+        </w:tabs>
+        <w:ind w:left="2160" w:hanging="360"/>
+      </w:pPr>
+      <w:rPr>
+        <w:rFonts w:ascii="Wingdings" w:hAnsi="Wingdings" w:hint="default"/>
+        <w:sz w:val="20"/>
+      </w:rPr>
+    </w:lvl>
+    <w:lvl w:ilvl="3" w:tentative="1">
+      <w:start w:val="1"/>
+      <w:numFmt w:val="bullet"/>
+      <w:lvlText w:val=""/>
+      <w:lvlJc w:val="left"/>
+      <w:pPr>
+        <w:tabs>
+          <w:tab w:val="num" w:pos="2880"/>
+        </w:tabs>
+        <w:ind w:left="2880" w:hanging="360"/>
+      </w:pPr>
+      <w:rPr>
+        <w:rFonts w:ascii="Wingdings" w:hAnsi="Wingdings" w:hint="default"/>
+        <w:sz w:val="20"/>
+      </w:rPr>
+    </w:lvl>
+    <w:lvl w:ilvl="4" w:tentative="1">
+      <w:start w:val="1"/>
+      <w:numFmt w:val="bullet"/>
+      <w:lvlText w:val=""/>
+      <w:lvlJc w:val="left"/>
+      <w:pPr>
+        <w:tabs>
+          <w:tab w:val="num" w:pos="3600"/>
+        </w:tabs>
+        <w:ind w:left="3600" w:hanging="360"/>
+      </w:pPr>
+      <w:rPr>
+        <w:rFonts w:ascii="Wingdings" w:hAnsi="Wingdings" w:hint="default"/>
+        <w:sz w:val="20"/>
+      </w:rPr>
+    </w:lvl>
+    <w:lvl w:ilvl="5" w:tentative="1">
+      <w:start w:val="1"/>
+      <w:numFmt w:val="bullet"/>
+      <w:lvlText w:val=""/>
+      <w:lvlJc w:val="left"/>
+      <w:pPr>
+        <w:tabs>
+          <w:tab w:val="num" w:pos="4320"/>
+        </w:tabs>
+        <w:ind w:left="4320" w:hanging="360"/>
+      </w:pPr>
+      <w:rPr>
+        <w:rFonts w:ascii="Wingdings" w:hAnsi="Wingdings" w:hint="default"/>
+        <w:sz w:val="20"/>
+      </w:rPr>
+    </w:lvl>
+    <w:lvl w:ilvl="6" w:tentative="1">
+      <w:start w:val="1"/>
+      <w:numFmt w:val="bullet"/>
+      <w:lvlText w:val=""/>
+      <w:lvlJc w:val="left"/>
+      <w:pPr>
+        <w:tabs>
+          <w:tab w:val="num" w:pos="5040"/>
+        </w:tabs>
+        <w:ind w:left="5040" w:hanging="360"/>
+      </w:pPr>
+      <w:rPr>
+        <w:rFonts w:ascii="Wingdings" w:hAnsi="Wingdings" w:hint="default"/>
+        <w:sz w:val="20"/>
+      </w:rPr>
+    </w:lvl>
+    <w:lvl w:ilvl="7" w:tentative="1">
+      <w:start w:val="1"/>
+      <w:numFmt w:val="bullet"/>
+      <w:lvlText w:val=""/>
+      <w:lvlJc w:val="left"/>
+      <w:pPr>
+        <w:tabs>
+          <w:tab w:val="num" w:pos="5760"/>
+        </w:tabs>
+        <w:ind w:left="5760" w:hanging="360"/>
+      </w:pPr>
+      <w:rPr>
+        <w:rFonts w:ascii="Wingdings" w:hAnsi="Wingdings" w:hint="default"/>
+        <w:sz w:val="20"/>
+      </w:rPr>
+    </w:lvl>
+    <w:lvl w:ilvl="8" w:tentative="1">
+      <w:start w:val="1"/>
+      <w:numFmt w:val="bullet"/>
+      <w:lvlText w:val=""/>
+      <w:lvlJc w:val="left"/>
+      <w:pPr>
+        <w:tabs>
+          <w:tab w:val="num" w:pos="6480"/>
+        </w:tabs>
+        <w:ind w:left="6480" w:hanging="360"/>
+      </w:pPr>
+      <w:rPr>
+        <w:rFonts w:ascii="Wingdings" w:hAnsi="Wingdings" w:hint="default"/>
+        <w:sz w:val="20"/>
+      </w:rPr>
+    </w:lvl>
+  </w:abstractNum>
+  <w:abstractNum w:abstractNumId="17" w15:restartNumberingAfterBreak="0">
     <w:nsid w:val="468F291A"/>
     <w:multiLevelType w:val="multilevel"/>
     <w:tmpl w:val="17AC6C72"/>
@@ -2293,7 +4367,382 @@
       </w:rPr>
     </w:lvl>
   </w:abstractNum>
-  <w:abstractNum w:abstractNumId="13" w15:restartNumberingAfterBreak="0">
+  <w:abstractNum w:abstractNumId="18" w15:restartNumberingAfterBreak="0">
+    <w:nsid w:val="48291CE1"/>
+    <w:multiLevelType w:val="hybridMultilevel"/>
+    <w:tmpl w:val="2926F6B8"/>
+    <w:lvl w:ilvl="0" w:tplc="48090001">
+      <w:start w:val="1"/>
+      <w:numFmt w:val="bullet"/>
+      <w:lvlText w:val=""/>
+      <w:lvlJc w:val="left"/>
+      <w:pPr>
+        <w:ind w:left="720" w:hanging="360"/>
+      </w:pPr>
+      <w:rPr>
+        <w:rFonts w:ascii="Symbol" w:hAnsi="Symbol" w:hint="default"/>
+      </w:rPr>
+    </w:lvl>
+    <w:lvl w:ilvl="1" w:tplc="48090003" w:tentative="1">
+      <w:start w:val="1"/>
+      <w:numFmt w:val="bullet"/>
+      <w:lvlText w:val="o"/>
+      <w:lvlJc w:val="left"/>
+      <w:pPr>
+        <w:ind w:left="1440" w:hanging="360"/>
+      </w:pPr>
+      <w:rPr>
+        <w:rFonts w:ascii="Courier New" w:hAnsi="Courier New" w:cs="Courier New" w:hint="default"/>
+      </w:rPr>
+    </w:lvl>
+    <w:lvl w:ilvl="2" w:tplc="48090005" w:tentative="1">
+      <w:start w:val="1"/>
+      <w:numFmt w:val="bullet"/>
+      <w:lvlText w:val=""/>
+      <w:lvlJc w:val="left"/>
+      <w:pPr>
+        <w:ind w:left="2160" w:hanging="360"/>
+      </w:pPr>
+      <w:rPr>
+        <w:rFonts w:ascii="Wingdings" w:hAnsi="Wingdings" w:hint="default"/>
+      </w:rPr>
+    </w:lvl>
+    <w:lvl w:ilvl="3" w:tplc="48090001" w:tentative="1">
+      <w:start w:val="1"/>
+      <w:numFmt w:val="bullet"/>
+      <w:lvlText w:val=""/>
+      <w:lvlJc w:val="left"/>
+      <w:pPr>
+        <w:ind w:left="2880" w:hanging="360"/>
+      </w:pPr>
+      <w:rPr>
+        <w:rFonts w:ascii="Symbol" w:hAnsi="Symbol" w:hint="default"/>
+      </w:rPr>
+    </w:lvl>
+    <w:lvl w:ilvl="4" w:tplc="48090003" w:tentative="1">
+      <w:start w:val="1"/>
+      <w:numFmt w:val="bullet"/>
+      <w:lvlText w:val="o"/>
+      <w:lvlJc w:val="left"/>
+      <w:pPr>
+        <w:ind w:left="3600" w:hanging="360"/>
+      </w:pPr>
+      <w:rPr>
+        <w:rFonts w:ascii="Courier New" w:hAnsi="Courier New" w:cs="Courier New" w:hint="default"/>
+      </w:rPr>
+    </w:lvl>
+    <w:lvl w:ilvl="5" w:tplc="48090005" w:tentative="1">
+      <w:start w:val="1"/>
+      <w:numFmt w:val="bullet"/>
+      <w:lvlText w:val=""/>
+      <w:lvlJc w:val="left"/>
+      <w:pPr>
+        <w:ind w:left="4320" w:hanging="360"/>
+      </w:pPr>
+      <w:rPr>
+        <w:rFonts w:ascii="Wingdings" w:hAnsi="Wingdings" w:hint="default"/>
+      </w:rPr>
+    </w:lvl>
+    <w:lvl w:ilvl="6" w:tplc="48090001" w:tentative="1">
+      <w:start w:val="1"/>
+      <w:numFmt w:val="bullet"/>
+      <w:lvlText w:val=""/>
+      <w:lvlJc w:val="left"/>
+      <w:pPr>
+        <w:ind w:left="5040" w:hanging="360"/>
+      </w:pPr>
+      <w:rPr>
+        <w:rFonts w:ascii="Symbol" w:hAnsi="Symbol" w:hint="default"/>
+      </w:rPr>
+    </w:lvl>
+    <w:lvl w:ilvl="7" w:tplc="48090003" w:tentative="1">
+      <w:start w:val="1"/>
+      <w:numFmt w:val="bullet"/>
+      <w:lvlText w:val="o"/>
+      <w:lvlJc w:val="left"/>
+      <w:pPr>
+        <w:ind w:left="5760" w:hanging="360"/>
+      </w:pPr>
+      <w:rPr>
+        <w:rFonts w:ascii="Courier New" w:hAnsi="Courier New" w:cs="Courier New" w:hint="default"/>
+      </w:rPr>
+    </w:lvl>
+    <w:lvl w:ilvl="8" w:tplc="48090005" w:tentative="1">
+      <w:start w:val="1"/>
+      <w:numFmt w:val="bullet"/>
+      <w:lvlText w:val=""/>
+      <w:lvlJc w:val="left"/>
+      <w:pPr>
+        <w:ind w:left="6480" w:hanging="360"/>
+      </w:pPr>
+      <w:rPr>
+        <w:rFonts w:ascii="Wingdings" w:hAnsi="Wingdings" w:hint="default"/>
+      </w:rPr>
+    </w:lvl>
+  </w:abstractNum>
+  <w:abstractNum w:abstractNumId="19" w15:restartNumberingAfterBreak="0">
+    <w:nsid w:val="48FB0385"/>
+    <w:multiLevelType w:val="hybridMultilevel"/>
+    <w:tmpl w:val="6CC2D790"/>
+    <w:lvl w:ilvl="0" w:tplc="48090001">
+      <w:start w:val="1"/>
+      <w:numFmt w:val="bullet"/>
+      <w:lvlText w:val=""/>
+      <w:lvlJc w:val="left"/>
+      <w:pPr>
+        <w:ind w:left="720" w:hanging="360"/>
+      </w:pPr>
+      <w:rPr>
+        <w:rFonts w:ascii="Symbol" w:hAnsi="Symbol" w:hint="default"/>
+      </w:rPr>
+    </w:lvl>
+    <w:lvl w:ilvl="1" w:tplc="48090003" w:tentative="1">
+      <w:start w:val="1"/>
+      <w:numFmt w:val="bullet"/>
+      <w:lvlText w:val="o"/>
+      <w:lvlJc w:val="left"/>
+      <w:pPr>
+        <w:ind w:left="1440" w:hanging="360"/>
+      </w:pPr>
+      <w:rPr>
+        <w:rFonts w:ascii="Courier New" w:hAnsi="Courier New" w:cs="Courier New" w:hint="default"/>
+      </w:rPr>
+    </w:lvl>
+    <w:lvl w:ilvl="2" w:tplc="48090005" w:tentative="1">
+      <w:start w:val="1"/>
+      <w:numFmt w:val="bullet"/>
+      <w:lvlText w:val=""/>
+      <w:lvlJc w:val="left"/>
+      <w:pPr>
+        <w:ind w:left="2160" w:hanging="360"/>
+      </w:pPr>
+      <w:rPr>
+        <w:rFonts w:ascii="Wingdings" w:hAnsi="Wingdings" w:hint="default"/>
+      </w:rPr>
+    </w:lvl>
+    <w:lvl w:ilvl="3" w:tplc="48090001" w:tentative="1">
+      <w:start w:val="1"/>
+      <w:numFmt w:val="bullet"/>
+      <w:lvlText w:val=""/>
+      <w:lvlJc w:val="left"/>
+      <w:pPr>
+        <w:ind w:left="2880" w:hanging="360"/>
+      </w:pPr>
+      <w:rPr>
+        <w:rFonts w:ascii="Symbol" w:hAnsi="Symbol" w:hint="default"/>
+      </w:rPr>
+    </w:lvl>
+    <w:lvl w:ilvl="4" w:tplc="48090003" w:tentative="1">
+      <w:start w:val="1"/>
+      <w:numFmt w:val="bullet"/>
+      <w:lvlText w:val="o"/>
+      <w:lvlJc w:val="left"/>
+      <w:pPr>
+        <w:ind w:left="3600" w:hanging="360"/>
+      </w:pPr>
+      <w:rPr>
+        <w:rFonts w:ascii="Courier New" w:hAnsi="Courier New" w:cs="Courier New" w:hint="default"/>
+      </w:rPr>
+    </w:lvl>
+    <w:lvl w:ilvl="5" w:tplc="48090005" w:tentative="1">
+      <w:start w:val="1"/>
+      <w:numFmt w:val="bullet"/>
+      <w:lvlText w:val=""/>
+      <w:lvlJc w:val="left"/>
+      <w:pPr>
+        <w:ind w:left="4320" w:hanging="360"/>
+      </w:pPr>
+      <w:rPr>
+        <w:rFonts w:ascii="Wingdings" w:hAnsi="Wingdings" w:hint="default"/>
+      </w:rPr>
+    </w:lvl>
+    <w:lvl w:ilvl="6" w:tplc="48090001" w:tentative="1">
+      <w:start w:val="1"/>
+      <w:numFmt w:val="bullet"/>
+      <w:lvlText w:val=""/>
+      <w:lvlJc w:val="left"/>
+      <w:pPr>
+        <w:ind w:left="5040" w:hanging="360"/>
+      </w:pPr>
+      <w:rPr>
+        <w:rFonts w:ascii="Symbol" w:hAnsi="Symbol" w:hint="default"/>
+      </w:rPr>
+    </w:lvl>
+    <w:lvl w:ilvl="7" w:tplc="48090003" w:tentative="1">
+      <w:start w:val="1"/>
+      <w:numFmt w:val="bullet"/>
+      <w:lvlText w:val="o"/>
+      <w:lvlJc w:val="left"/>
+      <w:pPr>
+        <w:ind w:left="5760" w:hanging="360"/>
+      </w:pPr>
+      <w:rPr>
+        <w:rFonts w:ascii="Courier New" w:hAnsi="Courier New" w:cs="Courier New" w:hint="default"/>
+      </w:rPr>
+    </w:lvl>
+    <w:lvl w:ilvl="8" w:tplc="48090005" w:tentative="1">
+      <w:start w:val="1"/>
+      <w:numFmt w:val="bullet"/>
+      <w:lvlText w:val=""/>
+      <w:lvlJc w:val="left"/>
+      <w:pPr>
+        <w:ind w:left="6480" w:hanging="360"/>
+      </w:pPr>
+      <w:rPr>
+        <w:rFonts w:ascii="Wingdings" w:hAnsi="Wingdings" w:hint="default"/>
+      </w:rPr>
+    </w:lvl>
+  </w:abstractNum>
+  <w:abstractNum w:abstractNumId="20" w15:restartNumberingAfterBreak="0">
+    <w:nsid w:val="4C466F95"/>
+    <w:multiLevelType w:val="multilevel"/>
+    <w:tmpl w:val="74461788"/>
+    <w:lvl w:ilvl="0">
+      <w:start w:val="1"/>
+      <w:numFmt w:val="bullet"/>
+      <w:lvlText w:val=""/>
+      <w:lvlJc w:val="left"/>
+      <w:pPr>
+        <w:tabs>
+          <w:tab w:val="num" w:pos="720"/>
+        </w:tabs>
+        <w:ind w:left="720" w:hanging="360"/>
+      </w:pPr>
+      <w:rPr>
+        <w:rFonts w:ascii="Symbol" w:hAnsi="Symbol" w:hint="default"/>
+        <w:sz w:val="20"/>
+      </w:rPr>
+    </w:lvl>
+    <w:lvl w:ilvl="1">
+      <w:start w:val="1"/>
+      <w:numFmt w:val="bullet"/>
+      <w:lvlText w:val="o"/>
+      <w:lvlJc w:val="left"/>
+      <w:pPr>
+        <w:tabs>
+          <w:tab w:val="num" w:pos="1440"/>
+        </w:tabs>
+        <w:ind w:left="1440" w:hanging="360"/>
+      </w:pPr>
+      <w:rPr>
+        <w:rFonts w:ascii="Courier New" w:hAnsi="Courier New" w:hint="default"/>
+        <w:sz w:val="20"/>
+      </w:rPr>
+    </w:lvl>
+    <w:lvl w:ilvl="2" w:tentative="1">
+      <w:start w:val="1"/>
+      <w:numFmt w:val="bullet"/>
+      <w:lvlText w:val=""/>
+      <w:lvlJc w:val="left"/>
+      <w:pPr>
+        <w:tabs>
+          <w:tab w:val="num" w:pos="2160"/>
+        </w:tabs>
+        <w:ind w:left="2160" w:hanging="360"/>
+      </w:pPr>
+      <w:rPr>
+        <w:rFonts w:ascii="Wingdings" w:hAnsi="Wingdings" w:hint="default"/>
+        <w:sz w:val="20"/>
+      </w:rPr>
+    </w:lvl>
+    <w:lvl w:ilvl="3" w:tentative="1">
+      <w:start w:val="1"/>
+      <w:numFmt w:val="bullet"/>
+      <w:lvlText w:val=""/>
+      <w:lvlJc w:val="left"/>
+      <w:pPr>
+        <w:tabs>
+          <w:tab w:val="num" w:pos="2880"/>
+        </w:tabs>
+        <w:ind w:left="2880" w:hanging="360"/>
+      </w:pPr>
+      <w:rPr>
+        <w:rFonts w:ascii="Wingdings" w:hAnsi="Wingdings" w:hint="default"/>
+        <w:sz w:val="20"/>
+      </w:rPr>
+    </w:lvl>
+    <w:lvl w:ilvl="4" w:tentative="1">
+      <w:start w:val="1"/>
+      <w:numFmt w:val="bullet"/>
+      <w:lvlText w:val=""/>
+      <w:lvlJc w:val="left"/>
+      <w:pPr>
+        <w:tabs>
+          <w:tab w:val="num" w:pos="3600"/>
+        </w:tabs>
+        <w:ind w:left="3600" w:hanging="360"/>
+      </w:pPr>
+      <w:rPr>
+        <w:rFonts w:ascii="Wingdings" w:hAnsi="Wingdings" w:hint="default"/>
+        <w:sz w:val="20"/>
+      </w:rPr>
+    </w:lvl>
+    <w:lvl w:ilvl="5" w:tentative="1">
+      <w:start w:val="1"/>
+      <w:numFmt w:val="bullet"/>
+      <w:lvlText w:val=""/>
+      <w:lvlJc w:val="left"/>
+      <w:pPr>
+        <w:tabs>
+          <w:tab w:val="num" w:pos="4320"/>
+        </w:tabs>
+        <w:ind w:left="4320" w:hanging="360"/>
+      </w:pPr>
+      <w:rPr>
+        <w:rFonts w:ascii="Wingdings" w:hAnsi="Wingdings" w:hint="default"/>
+        <w:sz w:val="20"/>
+      </w:rPr>
+    </w:lvl>
+    <w:lvl w:ilvl="6" w:tentative="1">
+      <w:start w:val="1"/>
+      <w:numFmt w:val="bullet"/>
+      <w:lvlText w:val=""/>
+      <w:lvlJc w:val="left"/>
+      <w:pPr>
+        <w:tabs>
+          <w:tab w:val="num" w:pos="5040"/>
+        </w:tabs>
+        <w:ind w:left="5040" w:hanging="360"/>
+      </w:pPr>
+      <w:rPr>
+        <w:rFonts w:ascii="Wingdings" w:hAnsi="Wingdings" w:hint="default"/>
+        <w:sz w:val="20"/>
+      </w:rPr>
+    </w:lvl>
+    <w:lvl w:ilvl="7" w:tentative="1">
+      <w:start w:val="1"/>
+      <w:numFmt w:val="bullet"/>
+      <w:lvlText w:val=""/>
+      <w:lvlJc w:val="left"/>
+      <w:pPr>
+        <w:tabs>
+          <w:tab w:val="num" w:pos="5760"/>
+        </w:tabs>
+        <w:ind w:left="5760" w:hanging="360"/>
+      </w:pPr>
+      <w:rPr>
+        <w:rFonts w:ascii="Wingdings" w:hAnsi="Wingdings" w:hint="default"/>
+        <w:sz w:val="20"/>
+      </w:rPr>
+    </w:lvl>
+    <w:lvl w:ilvl="8" w:tentative="1">
+      <w:start w:val="1"/>
+      <w:numFmt w:val="bullet"/>
+      <w:lvlText w:val=""/>
+      <w:lvlJc w:val="left"/>
+      <w:pPr>
+        <w:tabs>
+          <w:tab w:val="num" w:pos="6480"/>
+        </w:tabs>
+        <w:ind w:left="6480" w:hanging="360"/>
+      </w:pPr>
+      <w:rPr>
+        <w:rFonts w:ascii="Wingdings" w:hAnsi="Wingdings" w:hint="default"/>
+        <w:sz w:val="20"/>
+      </w:rPr>
+    </w:lvl>
+  </w:abstractNum>
+  <w:abstractNum w:abstractNumId="21" w15:restartNumberingAfterBreak="0">
     <w:nsid w:val="4C4F4714"/>
     <w:multiLevelType w:val="multilevel"/>
     <w:tmpl w:val="334C67C0"/>
@@ -2442,7 +4891,7 @@
       </w:rPr>
     </w:lvl>
   </w:abstractNum>
-  <w:abstractNum w:abstractNumId="14" w15:restartNumberingAfterBreak="0">
+  <w:abstractNum w:abstractNumId="22" w15:restartNumberingAfterBreak="0">
     <w:nsid w:val="4DFF65D2"/>
     <w:multiLevelType w:val="multilevel"/>
     <w:tmpl w:val="00BA1780"/>
@@ -2591,7 +5040,7 @@
       </w:rPr>
     </w:lvl>
   </w:abstractNum>
-  <w:abstractNum w:abstractNumId="15" w15:restartNumberingAfterBreak="0">
+  <w:abstractNum w:abstractNumId="23" w15:restartNumberingAfterBreak="0">
     <w:nsid w:val="56530447"/>
     <w:multiLevelType w:val="hybridMultilevel"/>
     <w:tmpl w:val="729651DE"/>
@@ -2704,7 +5153,156 @@
       </w:rPr>
     </w:lvl>
   </w:abstractNum>
-  <w:abstractNum w:abstractNumId="16" w15:restartNumberingAfterBreak="0">
+  <w:abstractNum w:abstractNumId="24" w15:restartNumberingAfterBreak="0">
+    <w:nsid w:val="57786E6D"/>
+    <w:multiLevelType w:val="multilevel"/>
+    <w:tmpl w:val="74461788"/>
+    <w:lvl w:ilvl="0">
+      <w:start w:val="1"/>
+      <w:numFmt w:val="bullet"/>
+      <w:lvlText w:val=""/>
+      <w:lvlJc w:val="left"/>
+      <w:pPr>
+        <w:tabs>
+          <w:tab w:val="num" w:pos="720"/>
+        </w:tabs>
+        <w:ind w:left="720" w:hanging="360"/>
+      </w:pPr>
+      <w:rPr>
+        <w:rFonts w:ascii="Symbol" w:hAnsi="Symbol" w:hint="default"/>
+        <w:sz w:val="20"/>
+      </w:rPr>
+    </w:lvl>
+    <w:lvl w:ilvl="1">
+      <w:start w:val="1"/>
+      <w:numFmt w:val="bullet"/>
+      <w:lvlText w:val="o"/>
+      <w:lvlJc w:val="left"/>
+      <w:pPr>
+        <w:tabs>
+          <w:tab w:val="num" w:pos="1440"/>
+        </w:tabs>
+        <w:ind w:left="1440" w:hanging="360"/>
+      </w:pPr>
+      <w:rPr>
+        <w:rFonts w:ascii="Courier New" w:hAnsi="Courier New" w:hint="default"/>
+        <w:sz w:val="20"/>
+      </w:rPr>
+    </w:lvl>
+    <w:lvl w:ilvl="2" w:tentative="1">
+      <w:start w:val="1"/>
+      <w:numFmt w:val="bullet"/>
+      <w:lvlText w:val=""/>
+      <w:lvlJc w:val="left"/>
+      <w:pPr>
+        <w:tabs>
+          <w:tab w:val="num" w:pos="2160"/>
+        </w:tabs>
+        <w:ind w:left="2160" w:hanging="360"/>
+      </w:pPr>
+      <w:rPr>
+        <w:rFonts w:ascii="Wingdings" w:hAnsi="Wingdings" w:hint="default"/>
+        <w:sz w:val="20"/>
+      </w:rPr>
+    </w:lvl>
+    <w:lvl w:ilvl="3" w:tentative="1">
+      <w:start w:val="1"/>
+      <w:numFmt w:val="bullet"/>
+      <w:lvlText w:val=""/>
+      <w:lvlJc w:val="left"/>
+      <w:pPr>
+        <w:tabs>
+          <w:tab w:val="num" w:pos="2880"/>
+        </w:tabs>
+        <w:ind w:left="2880" w:hanging="360"/>
+      </w:pPr>
+      <w:rPr>
+        <w:rFonts w:ascii="Wingdings" w:hAnsi="Wingdings" w:hint="default"/>
+        <w:sz w:val="20"/>
+      </w:rPr>
+    </w:lvl>
+    <w:lvl w:ilvl="4" w:tentative="1">
+      <w:start w:val="1"/>
+      <w:numFmt w:val="bullet"/>
+      <w:lvlText w:val=""/>
+      <w:lvlJc w:val="left"/>
+      <w:pPr>
+        <w:tabs>
+          <w:tab w:val="num" w:pos="3600"/>
+        </w:tabs>
+        <w:ind w:left="3600" w:hanging="360"/>
+      </w:pPr>
+      <w:rPr>
+        <w:rFonts w:ascii="Wingdings" w:hAnsi="Wingdings" w:hint="default"/>
+        <w:sz w:val="20"/>
+      </w:rPr>
+    </w:lvl>
+    <w:lvl w:ilvl="5" w:tentative="1">
+      <w:start w:val="1"/>
+      <w:numFmt w:val="bullet"/>
+      <w:lvlText w:val=""/>
+      <w:lvlJc w:val="left"/>
+      <w:pPr>
+        <w:tabs>
+          <w:tab w:val="num" w:pos="4320"/>
+        </w:tabs>
+        <w:ind w:left="4320" w:hanging="360"/>
+      </w:pPr>
+      <w:rPr>
+        <w:rFonts w:ascii="Wingdings" w:hAnsi="Wingdings" w:hint="default"/>
+        <w:sz w:val="20"/>
+      </w:rPr>
+    </w:lvl>
+    <w:lvl w:ilvl="6" w:tentative="1">
+      <w:start w:val="1"/>
+      <w:numFmt w:val="bullet"/>
+      <w:lvlText w:val=""/>
+      <w:lvlJc w:val="left"/>
+      <w:pPr>
+        <w:tabs>
+          <w:tab w:val="num" w:pos="5040"/>
+        </w:tabs>
+        <w:ind w:left="5040" w:hanging="360"/>
+      </w:pPr>
+      <w:rPr>
+        <w:rFonts w:ascii="Wingdings" w:hAnsi="Wingdings" w:hint="default"/>
+        <w:sz w:val="20"/>
+      </w:rPr>
+    </w:lvl>
+    <w:lvl w:ilvl="7" w:tentative="1">
+      <w:start w:val="1"/>
+      <w:numFmt w:val="bullet"/>
+      <w:lvlText w:val=""/>
+      <w:lvlJc w:val="left"/>
+      <w:pPr>
+        <w:tabs>
+          <w:tab w:val="num" w:pos="5760"/>
+        </w:tabs>
+        <w:ind w:left="5760" w:hanging="360"/>
+      </w:pPr>
+      <w:rPr>
+        <w:rFonts w:ascii="Wingdings" w:hAnsi="Wingdings" w:hint="default"/>
+        <w:sz w:val="20"/>
+      </w:rPr>
+    </w:lvl>
+    <w:lvl w:ilvl="8" w:tentative="1">
+      <w:start w:val="1"/>
+      <w:numFmt w:val="bullet"/>
+      <w:lvlText w:val=""/>
+      <w:lvlJc w:val="left"/>
+      <w:pPr>
+        <w:tabs>
+          <w:tab w:val="num" w:pos="6480"/>
+        </w:tabs>
+        <w:ind w:left="6480" w:hanging="360"/>
+      </w:pPr>
+      <w:rPr>
+        <w:rFonts w:ascii="Wingdings" w:hAnsi="Wingdings" w:hint="default"/>
+        <w:sz w:val="20"/>
+      </w:rPr>
+    </w:lvl>
+  </w:abstractNum>
+  <w:abstractNum w:abstractNumId="25" w15:restartNumberingAfterBreak="0">
     <w:nsid w:val="5FE34929"/>
     <w:multiLevelType w:val="multilevel"/>
     <w:tmpl w:val="EA685794"/>
@@ -2853,7 +5451,7 @@
       </w:rPr>
     </w:lvl>
   </w:abstractNum>
-  <w:abstractNum w:abstractNumId="17" w15:restartNumberingAfterBreak="0">
+  <w:abstractNum w:abstractNumId="26" w15:restartNumberingAfterBreak="0">
     <w:nsid w:val="616C3DD1"/>
     <w:multiLevelType w:val="hybridMultilevel"/>
     <w:tmpl w:val="68108994"/>
@@ -2966,7 +5564,7 @@
       </w:rPr>
     </w:lvl>
   </w:abstractNum>
-  <w:abstractNum w:abstractNumId="18" w15:restartNumberingAfterBreak="0">
+  <w:abstractNum w:abstractNumId="27" w15:restartNumberingAfterBreak="0">
     <w:nsid w:val="62BC02A2"/>
     <w:multiLevelType w:val="multilevel"/>
     <w:tmpl w:val="636A39DC"/>
@@ -3115,7 +5713,7 @@
       </w:rPr>
     </w:lvl>
   </w:abstractNum>
-  <w:abstractNum w:abstractNumId="19" w15:restartNumberingAfterBreak="0">
+  <w:abstractNum w:abstractNumId="28" w15:restartNumberingAfterBreak="0">
     <w:nsid w:val="64514836"/>
     <w:multiLevelType w:val="multilevel"/>
     <w:tmpl w:val="2B8C291C"/>
@@ -3264,7 +5862,7 @@
       </w:rPr>
     </w:lvl>
   </w:abstractNum>
-  <w:abstractNum w:abstractNumId="20" w15:restartNumberingAfterBreak="0">
+  <w:abstractNum w:abstractNumId="29" w15:restartNumberingAfterBreak="0">
     <w:nsid w:val="6BAD257D"/>
     <w:multiLevelType w:val="multilevel"/>
     <w:tmpl w:val="E550B476"/>
@@ -3413,7 +6011,7 @@
       </w:rPr>
     </w:lvl>
   </w:abstractNum>
-  <w:abstractNum w:abstractNumId="21" w15:restartNumberingAfterBreak="0">
+  <w:abstractNum w:abstractNumId="30" w15:restartNumberingAfterBreak="0">
     <w:nsid w:val="6C0667F6"/>
     <w:multiLevelType w:val="multilevel"/>
     <w:tmpl w:val="22C064D6"/>
@@ -3562,7 +6160,7 @@
       </w:rPr>
     </w:lvl>
   </w:abstractNum>
-  <w:abstractNum w:abstractNumId="22" w15:restartNumberingAfterBreak="0">
+  <w:abstractNum w:abstractNumId="31" w15:restartNumberingAfterBreak="0">
     <w:nsid w:val="6C0A0B34"/>
     <w:multiLevelType w:val="multilevel"/>
     <w:tmpl w:val="EAE864F6"/>
@@ -3711,7 +6309,7 @@
       </w:rPr>
     </w:lvl>
   </w:abstractNum>
-  <w:abstractNum w:abstractNumId="23" w15:restartNumberingAfterBreak="0">
+  <w:abstractNum w:abstractNumId="32" w15:restartNumberingAfterBreak="0">
     <w:nsid w:val="6CA379C8"/>
     <w:multiLevelType w:val="multilevel"/>
     <w:tmpl w:val="9BDA7C1E"/>
@@ -3860,7 +6458,156 @@
       </w:rPr>
     </w:lvl>
   </w:abstractNum>
-  <w:abstractNum w:abstractNumId="24" w15:restartNumberingAfterBreak="0">
+  <w:abstractNum w:abstractNumId="33" w15:restartNumberingAfterBreak="0">
+    <w:nsid w:val="75730479"/>
+    <w:multiLevelType w:val="multilevel"/>
+    <w:tmpl w:val="74461788"/>
+    <w:lvl w:ilvl="0">
+      <w:start w:val="1"/>
+      <w:numFmt w:val="bullet"/>
+      <w:lvlText w:val=""/>
+      <w:lvlJc w:val="left"/>
+      <w:pPr>
+        <w:tabs>
+          <w:tab w:val="num" w:pos="720"/>
+        </w:tabs>
+        <w:ind w:left="720" w:hanging="360"/>
+      </w:pPr>
+      <w:rPr>
+        <w:rFonts w:ascii="Symbol" w:hAnsi="Symbol" w:hint="default"/>
+        <w:sz w:val="20"/>
+      </w:rPr>
+    </w:lvl>
+    <w:lvl w:ilvl="1">
+      <w:start w:val="1"/>
+      <w:numFmt w:val="bullet"/>
+      <w:lvlText w:val="o"/>
+      <w:lvlJc w:val="left"/>
+      <w:pPr>
+        <w:tabs>
+          <w:tab w:val="num" w:pos="1440"/>
+        </w:tabs>
+        <w:ind w:left="1440" w:hanging="360"/>
+      </w:pPr>
+      <w:rPr>
+        <w:rFonts w:ascii="Courier New" w:hAnsi="Courier New" w:hint="default"/>
+        <w:sz w:val="20"/>
+      </w:rPr>
+    </w:lvl>
+    <w:lvl w:ilvl="2" w:tentative="1">
+      <w:start w:val="1"/>
+      <w:numFmt w:val="bullet"/>
+      <w:lvlText w:val=""/>
+      <w:lvlJc w:val="left"/>
+      <w:pPr>
+        <w:tabs>
+          <w:tab w:val="num" w:pos="2160"/>
+        </w:tabs>
+        <w:ind w:left="2160" w:hanging="360"/>
+      </w:pPr>
+      <w:rPr>
+        <w:rFonts w:ascii="Wingdings" w:hAnsi="Wingdings" w:hint="default"/>
+        <w:sz w:val="20"/>
+      </w:rPr>
+    </w:lvl>
+    <w:lvl w:ilvl="3" w:tentative="1">
+      <w:start w:val="1"/>
+      <w:numFmt w:val="bullet"/>
+      <w:lvlText w:val=""/>
+      <w:lvlJc w:val="left"/>
+      <w:pPr>
+        <w:tabs>
+          <w:tab w:val="num" w:pos="2880"/>
+        </w:tabs>
+        <w:ind w:left="2880" w:hanging="360"/>
+      </w:pPr>
+      <w:rPr>
+        <w:rFonts w:ascii="Wingdings" w:hAnsi="Wingdings" w:hint="default"/>
+        <w:sz w:val="20"/>
+      </w:rPr>
+    </w:lvl>
+    <w:lvl w:ilvl="4" w:tentative="1">
+      <w:start w:val="1"/>
+      <w:numFmt w:val="bullet"/>
+      <w:lvlText w:val=""/>
+      <w:lvlJc w:val="left"/>
+      <w:pPr>
+        <w:tabs>
+          <w:tab w:val="num" w:pos="3600"/>
+        </w:tabs>
+        <w:ind w:left="3600" w:hanging="360"/>
+      </w:pPr>
+      <w:rPr>
+        <w:rFonts w:ascii="Wingdings" w:hAnsi="Wingdings" w:hint="default"/>
+        <w:sz w:val="20"/>
+      </w:rPr>
+    </w:lvl>
+    <w:lvl w:ilvl="5" w:tentative="1">
+      <w:start w:val="1"/>
+      <w:numFmt w:val="bullet"/>
+      <w:lvlText w:val=""/>
+      <w:lvlJc w:val="left"/>
+      <w:pPr>
+        <w:tabs>
+          <w:tab w:val="num" w:pos="4320"/>
+        </w:tabs>
+        <w:ind w:left="4320" w:hanging="360"/>
+      </w:pPr>
+      <w:rPr>
+        <w:rFonts w:ascii="Wingdings" w:hAnsi="Wingdings" w:hint="default"/>
+        <w:sz w:val="20"/>
+      </w:rPr>
+    </w:lvl>
+    <w:lvl w:ilvl="6" w:tentative="1">
+      <w:start w:val="1"/>
+      <w:numFmt w:val="bullet"/>
+      <w:lvlText w:val=""/>
+      <w:lvlJc w:val="left"/>
+      <w:pPr>
+        <w:tabs>
+          <w:tab w:val="num" w:pos="5040"/>
+        </w:tabs>
+        <w:ind w:left="5040" w:hanging="360"/>
+      </w:pPr>
+      <w:rPr>
+        <w:rFonts w:ascii="Wingdings" w:hAnsi="Wingdings" w:hint="default"/>
+        <w:sz w:val="20"/>
+      </w:rPr>
+    </w:lvl>
+    <w:lvl w:ilvl="7" w:tentative="1">
+      <w:start w:val="1"/>
+      <w:numFmt w:val="bullet"/>
+      <w:lvlText w:val=""/>
+      <w:lvlJc w:val="left"/>
+      <w:pPr>
+        <w:tabs>
+          <w:tab w:val="num" w:pos="5760"/>
+        </w:tabs>
+        <w:ind w:left="5760" w:hanging="360"/>
+      </w:pPr>
+      <w:rPr>
+        <w:rFonts w:ascii="Wingdings" w:hAnsi="Wingdings" w:hint="default"/>
+        <w:sz w:val="20"/>
+      </w:rPr>
+    </w:lvl>
+    <w:lvl w:ilvl="8" w:tentative="1">
+      <w:start w:val="1"/>
+      <w:numFmt w:val="bullet"/>
+      <w:lvlText w:val=""/>
+      <w:lvlJc w:val="left"/>
+      <w:pPr>
+        <w:tabs>
+          <w:tab w:val="num" w:pos="6480"/>
+        </w:tabs>
+        <w:ind w:left="6480" w:hanging="360"/>
+      </w:pPr>
+      <w:rPr>
+        <w:rFonts w:ascii="Wingdings" w:hAnsi="Wingdings" w:hint="default"/>
+        <w:sz w:val="20"/>
+      </w:rPr>
+    </w:lvl>
+  </w:abstractNum>
+  <w:abstractNum w:abstractNumId="34" w15:restartNumberingAfterBreak="0">
     <w:nsid w:val="77F95639"/>
     <w:multiLevelType w:val="hybridMultilevel"/>
     <w:tmpl w:val="0386A36C"/>
@@ -3974,13 +6721,13 @@
     </w:lvl>
   </w:abstractNum>
   <w:num w:numId="1" w16cid:durableId="1183394489">
-    <w:abstractNumId w:val="8"/>
+    <w:abstractNumId w:val="11"/>
   </w:num>
   <w:num w:numId="2" w16cid:durableId="839393280">
-    <w:abstractNumId w:val="16"/>
+    <w:abstractNumId w:val="25"/>
   </w:num>
   <w:num w:numId="3" w16cid:durableId="56786579">
-    <w:abstractNumId w:val="14"/>
+    <w:abstractNumId w:val="22"/>
   </w:num>
   <w:num w:numId="4" w16cid:durableId="250509226">
     <w:abstractNumId w:val="1"/>
@@ -3989,43 +6736,43 @@
     <w:abstractNumId w:val="3"/>
   </w:num>
   <w:num w:numId="6" w16cid:durableId="1918905555">
-    <w:abstractNumId w:val="15"/>
+    <w:abstractNumId w:val="23"/>
   </w:num>
   <w:num w:numId="7" w16cid:durableId="1425880605">
     <w:abstractNumId w:val="0"/>
   </w:num>
   <w:num w:numId="8" w16cid:durableId="1416703186">
-    <w:abstractNumId w:val="20"/>
+    <w:abstractNumId w:val="29"/>
   </w:num>
   <w:num w:numId="9" w16cid:durableId="1735078485">
-    <w:abstractNumId w:val="13"/>
+    <w:abstractNumId w:val="21"/>
   </w:num>
   <w:num w:numId="10" w16cid:durableId="1328361438">
-    <w:abstractNumId w:val="9"/>
+    <w:abstractNumId w:val="12"/>
   </w:num>
   <w:num w:numId="11" w16cid:durableId="560363543">
-    <w:abstractNumId w:val="6"/>
+    <w:abstractNumId w:val="7"/>
   </w:num>
   <w:num w:numId="12" w16cid:durableId="775173735">
-    <w:abstractNumId w:val="19"/>
+    <w:abstractNumId w:val="28"/>
   </w:num>
   <w:num w:numId="13" w16cid:durableId="848980077">
-    <w:abstractNumId w:val="10"/>
+    <w:abstractNumId w:val="14"/>
   </w:num>
   <w:num w:numId="14" w16cid:durableId="1175612200">
-    <w:abstractNumId w:val="22"/>
+    <w:abstractNumId w:val="31"/>
   </w:num>
   <w:num w:numId="15" w16cid:durableId="2072733514">
+    <w:abstractNumId w:val="26"/>
+  </w:num>
+  <w:num w:numId="16" w16cid:durableId="884104150">
+    <w:abstractNumId w:val="34"/>
+  </w:num>
+  <w:num w:numId="17" w16cid:durableId="1860461261">
     <w:abstractNumId w:val="17"/>
   </w:num>
-  <w:num w:numId="16" w16cid:durableId="884104150">
-    <w:abstractNumId w:val="24"/>
-  </w:num>
-  <w:num w:numId="17" w16cid:durableId="1860461261">
-    <w:abstractNumId w:val="12"/>
-  </w:num>
   <w:num w:numId="18" w16cid:durableId="273245551">
-    <w:abstractNumId w:val="11"/>
+    <w:abstractNumId w:val="15"/>
   </w:num>
   <w:num w:numId="19" w16cid:durableId="1491168446">
     <w:abstractNumId w:val="4"/>
@@ -4034,19 +6781,49 @@
     <w:abstractNumId w:val="5"/>
   </w:num>
   <w:num w:numId="21" w16cid:durableId="1912765974">
-    <w:abstractNumId w:val="21"/>
+    <w:abstractNumId w:val="30"/>
   </w:num>
   <w:num w:numId="22" w16cid:durableId="18554485">
-    <w:abstractNumId w:val="18"/>
+    <w:abstractNumId w:val="27"/>
   </w:num>
   <w:num w:numId="23" w16cid:durableId="2092189249">
     <w:abstractNumId w:val="2"/>
   </w:num>
   <w:num w:numId="24" w16cid:durableId="2114784579">
-    <w:abstractNumId w:val="23"/>
+    <w:abstractNumId w:val="32"/>
   </w:num>
   <w:num w:numId="25" w16cid:durableId="416295734">
-    <w:abstractNumId w:val="7"/>
+    <w:abstractNumId w:val="9"/>
+  </w:num>
+  <w:num w:numId="26" w16cid:durableId="1320571543">
+    <w:abstractNumId w:val="13"/>
+  </w:num>
+  <w:num w:numId="27" w16cid:durableId="594482829">
+    <w:abstractNumId w:val="18"/>
+  </w:num>
+  <w:num w:numId="28" w16cid:durableId="1659189239">
+    <w:abstractNumId w:val="19"/>
+  </w:num>
+  <w:num w:numId="29" w16cid:durableId="1171676364">
+    <w:abstractNumId w:val="24"/>
+  </w:num>
+  <w:num w:numId="30" w16cid:durableId="1669796145">
+    <w:abstractNumId w:val="10"/>
+  </w:num>
+  <w:num w:numId="31" w16cid:durableId="813329205">
+    <w:abstractNumId w:val="8"/>
+  </w:num>
+  <w:num w:numId="32" w16cid:durableId="1482116867">
+    <w:abstractNumId w:val="6"/>
+  </w:num>
+  <w:num w:numId="33" w16cid:durableId="1383821457">
+    <w:abstractNumId w:val="33"/>
+  </w:num>
+  <w:num w:numId="34" w16cid:durableId="56512045">
+    <w:abstractNumId w:val="16"/>
+  </w:num>
+  <w:num w:numId="35" w16cid:durableId="1767576738">
+    <w:abstractNumId w:val="20"/>
   </w:num>
 </w:numbering>
 </file>
@@ -4659,7 +7436,6 @@
   <w:style w:type="character" w:default="1" w:styleId="DefaultParagraphFont">
     <w:name w:val="Default Paragraph Font"/>
     <w:uiPriority w:val="1"/>
-    <w:semiHidden/>
     <w:unhideWhenUsed/>
   </w:style>
   <w:style w:type="table" w:default="1" w:styleId="TableNormal">

</xml_diff>

<commit_message>
initial frontend project added
</commit_message>
<xml_diff>
--- a/documents/ProgressReport1_ISu878.docx
+++ b/documents/ProgressReport1_ISu878.docx
@@ -12,7 +12,6 @@
         </w:rPr>
       </w:pPr>
       <w:proofErr w:type="spellStart"/>
-      <w:proofErr w:type="gramStart"/>
       <w:r>
         <w:rPr>
           <w:sz w:val="40"/>
@@ -26,15 +25,7 @@
           <w:sz w:val="40"/>
           <w:szCs w:val="40"/>
         </w:rPr>
-        <w:t xml:space="preserve"> :</w:t>
-      </w:r>
-      <w:proofErr w:type="gramEnd"/>
-      <w:r>
-        <w:rPr>
-          <w:sz w:val="40"/>
-          <w:szCs w:val="40"/>
-        </w:rPr>
-        <w:t xml:space="preserve"> </w:t>
+        <w:t xml:space="preserve"> : </w:t>
       </w:r>
       <w:r>
         <w:t>Tracking Your Carbon Footprint and Beyond</w:t>
@@ -245,6 +236,22 @@
     </w:tbl>
     <w:p/>
     <w:p>
+      <w:r>
+        <w:t xml:space="preserve">Project Repo Path : </w:t>
+      </w:r>
+      <w:hyperlink r:id="rId7" w:history="1">
+        <w:r>
+          <w:rPr>
+            <w:rStyle w:val="Hyperlink"/>
+          </w:rPr>
+          <w:t>https://github.com/gayashanacd/CSIS_4495_Project_ISu878.git</w:t>
+        </w:r>
+      </w:hyperlink>
+      <w:r>
+        <w:t xml:space="preserve"> </w:t>
+      </w:r>
+    </w:p>
+    <w:p>
       <w:pPr>
         <w:jc w:val="center"/>
         <w:rPr>
@@ -333,13 +340,6 @@
     </w:p>
     <w:p>
       <w:pPr>
-        <w:tabs>
-          <w:tab w:val="left" w:pos="2930"/>
-        </w:tabs>
-      </w:pPr>
-    </w:p>
-    <w:p>
-      <w:pPr>
         <w:pStyle w:val="Heading2"/>
         <w:rPr>
           <w:rFonts w:asciiTheme="minorHAnsi" w:hAnsiTheme="minorHAnsi"/>
@@ -612,15 +612,7 @@
         <w:t>Sustainability Data Accuracy</w:t>
       </w:r>
       <w:r>
-        <w:t xml:space="preserve">: It was difficult to balance between providing accurate environmental impact calculations and making the input process simple for users. Not all users know specific details like the exact fuel efficiency of their </w:t>
-      </w:r>
-      <w:proofErr w:type="gramStart"/>
-      <w:r>
-        <w:t>car</w:t>
-      </w:r>
-      <w:proofErr w:type="gramEnd"/>
-      <w:r>
-        <w:t xml:space="preserve"> or the amount of water used per activity, which led to the need for automatic estimation features.</w:t>
+        <w:t>: It was difficult to balance between providing accurate environmental impact calculations and making the input process simple for users. Not all users know specific details like the exact fuel efficiency of their car or the amount of water used per activity, which led to the need for automatic estimation features.</w:t>
       </w:r>
       <w:r>
         <w:rPr>
@@ -1559,21 +1551,7 @@
         <w:rPr>
           <w:lang w:val="en-SG"/>
         </w:rPr>
-        <w:t xml:space="preserve">inalizing the input validation and integrating the forms with the </w:t>
-      </w:r>
-      <w:proofErr w:type="gramStart"/>
-      <w:r>
-        <w:rPr>
-          <w:lang w:val="en-SG"/>
-        </w:rPr>
-        <w:t>back-end</w:t>
-      </w:r>
-      <w:proofErr w:type="gramEnd"/>
-      <w:r>
-        <w:rPr>
-          <w:lang w:val="en-SG"/>
-        </w:rPr>
-        <w:t xml:space="preserve"> for data persistence.</w:t>
+        <w:t>inalizing the input validation and integrating the forms with the back-end for data persistence.</w:t>
       </w:r>
       <w:r>
         <w:rPr>
@@ -1774,7 +1752,7 @@
     </w:p>
     <w:p/>
     <w:sectPr>
-      <w:footerReference w:type="default" r:id="rId7"/>
+      <w:footerReference w:type="default" r:id="rId8"/>
       <w:pgSz w:w="11906" w:h="16838"/>
       <w:pgMar w:top="1440" w:right="1440" w:bottom="1440" w:left="1440" w:header="708" w:footer="708" w:gutter="0"/>
       <w:pgNumType w:start="0"/>
@@ -7844,6 +7822,29 @@
       <w:lang w:val="en-CA"/>
     </w:rPr>
   </w:style>
+  <w:style w:type="character" w:styleId="Hyperlink">
+    <w:name w:val="Hyperlink"/>
+    <w:basedOn w:val="DefaultParagraphFont"/>
+    <w:uiPriority w:val="99"/>
+    <w:unhideWhenUsed/>
+    <w:rsid w:val="000724B4"/>
+    <w:rPr>
+      <w:color w:val="467886" w:themeColor="hyperlink"/>
+      <w:u w:val="single"/>
+    </w:rPr>
+  </w:style>
+  <w:style w:type="character" w:styleId="UnresolvedMention">
+    <w:name w:val="Unresolved Mention"/>
+    <w:basedOn w:val="DefaultParagraphFont"/>
+    <w:uiPriority w:val="99"/>
+    <w:semiHidden/>
+    <w:unhideWhenUsed/>
+    <w:rsid w:val="000724B4"/>
+    <w:rPr>
+      <w:color w:val="605E5C"/>
+      <w:shd w:val="clear" w:color="auto" w:fill="E1DFDD"/>
+    </w:rPr>
+  </w:style>
 </w:styles>
 </file>
 

</xml_diff>